<commit_message>
trying to do a bit of work
</commit_message>
<xml_diff>
--- a/Informational Technology (Game Design)/Part 2 Redo/Cluster 3D game development/AT03/AT03_ProductionDiary by Richard Pountney.docx
+++ b/Informational Technology (Game Design)/Part 2 Redo/Cluster 3D game development/AT03/AT03_ProductionDiary by Richard Pountney.docx
@@ -115,8 +115,16 @@
         <w:rPr>
           <w:rStyle w:val="MyStyleChar"/>
         </w:rPr>
-        <w:t xml:space="preserve"> It is the g + h costs</w:t>
-      </w:r>
+        <w:t xml:space="preserve"> It is the g + h </w:t>
+      </w:r>
+      <w:proofErr w:type="gramStart"/>
+      <w:r>
+        <w:rPr>
+          <w:rStyle w:val="MyStyleChar"/>
+        </w:rPr>
+        <w:t>costs</w:t>
+      </w:r>
+      <w:proofErr w:type="gramEnd"/>
     </w:p>
     <w:p>
       <w:pPr>
@@ -277,6 +285,12 @@
         </w:rPr>
         <w:t>file format</w:t>
       </w:r>
+      <w:r>
+        <w:rPr>
+          <w:rStyle w:val="MyStyleChar"/>
+        </w:rPr>
+        <w:t xml:space="preserve"> &amp; for the model to have an armature.</w:t>
+      </w:r>
     </w:p>
     <w:p>
       <w:pPr>
@@ -306,6 +320,12 @@
           <w:right w:val="single" w:sz="4" w:space="4" w:color="auto"/>
         </w:pBdr>
       </w:pPr>
+      <w:r>
+        <w:t>The model should have an armature</w:t>
+      </w:r>
+      <w:r>
+        <w:t>.</w:t>
+      </w:r>
     </w:p>
     <w:p>
       <w:pPr>
@@ -335,6 +355,12 @@
           <w:right w:val="single" w:sz="4" w:space="4" w:color="auto"/>
         </w:pBdr>
       </w:pPr>
+      <w:r>
+        <w:t>Unity animator</w:t>
+      </w:r>
+      <w:r>
+        <w:t xml:space="preserve"> &amp; state machine</w:t>
+      </w:r>
     </w:p>
     <w:p>
       <w:pPr>
@@ -380,6 +406,20 @@
           <w:right w:val="single" w:sz="4" w:space="4" w:color="auto"/>
         </w:pBdr>
       </w:pPr>
+      <w:r>
+        <w:t>Left &amp; right or A &amp; D to pan.</w:t>
+      </w:r>
+      <w:r>
+        <w:t xml:space="preserve"> </w:t>
+      </w:r>
+      <w:proofErr w:type="gramStart"/>
+      <w:r>
+        <w:t>Left-click</w:t>
+      </w:r>
+      <w:proofErr w:type="gramEnd"/>
+      <w:r>
+        <w:t xml:space="preserve"> &amp; drag work as well.</w:t>
+      </w:r>
     </w:p>
     <w:p>
       <w:pPr>
@@ -415,6 +455,12 @@
           <w:right w:val="single" w:sz="4" w:space="4" w:color="auto"/>
         </w:pBdr>
       </w:pPr>
+      <w:r>
+        <w:t>Mouse Scroll wheel</w:t>
+      </w:r>
+      <w:r>
+        <w:t xml:space="preserve"> or Alt &amp; right-click</w:t>
+      </w:r>
     </w:p>
     <w:p>
       <w:pPr>
@@ -438,6 +484,9 @@
           <w:right w:val="single" w:sz="4" w:space="4" w:color="auto"/>
         </w:pBdr>
       </w:pPr>
+      <w:r>
+        <w:t>Right-click &amp; drag.</w:t>
+      </w:r>
     </w:p>
     <w:p>
       <w:pPr>
@@ -506,6 +555,14 @@
           <w:right w:val="single" w:sz="4" w:space="4" w:color="auto"/>
         </w:pBdr>
       </w:pPr>
+      <w:proofErr w:type="gramStart"/>
+      <w:r>
+        <w:t>W,A</w:t>
+      </w:r>
+      <w:proofErr w:type="gramEnd"/>
+      <w:r>
+        <w:t>,S,D,Q,E to move in 3D viewport. Arrow keys for menus.</w:t>
+      </w:r>
     </w:p>
     <w:p>
       <w:pPr>
@@ -567,6 +624,21 @@
           <w:right w:val="single" w:sz="4" w:space="4" w:color="auto"/>
         </w:pBdr>
       </w:pPr>
+      <w:r>
+        <w:t xml:space="preserve">Mouse &amp; Keyboard, Xbox </w:t>
+      </w:r>
+      <w:r>
+        <w:t>C</w:t>
+      </w:r>
+      <w:r>
+        <w:t xml:space="preserve">ontroller, </w:t>
+      </w:r>
+      <w:r>
+        <w:t>PlayStation</w:t>
+      </w:r>
+      <w:r>
+        <w:t xml:space="preserve"> Controller</w:t>
+      </w:r>
     </w:p>
     <w:p>
       <w:pPr>
@@ -1179,7 +1251,7 @@
           </mc:Choice>
           <mc:Fallback>
             <w:pict>
-              <v:rect w14:anchorId="28EC0858" id="Rectangle 2" o:spid="_x0000_s1026" style="position:absolute;margin-left:6.6pt;margin-top:.4pt;width:198.45pt;height:141.75pt;z-index:251649024;visibility:visible;mso-wrap-style:square;mso-width-percent:0;mso-height-percent:0;mso-wrap-distance-left:9pt;mso-wrap-distance-top:0;mso-wrap-distance-right:9pt;mso-wrap-distance-bottom:0;mso-position-horizontal:absolute;mso-position-horizontal-relative:text;mso-position-vertical:absolute;mso-position-vertical-relative:text;mso-width-percent:0;mso-height-percent:0;mso-width-relative:margin;mso-height-relative:margin;v-text-anchor:middle" o:gfxdata="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" fillcolor="#4f81bd [3204]" strokecolor="#243f60 [1604]" strokeweight="2pt">
+              <v:rect w14:anchorId="33938DE0" id="Rectangle 2" o:spid="_x0000_s1026" style="position:absolute;margin-left:6.6pt;margin-top:.4pt;width:198.45pt;height:141.75pt;z-index:251649024;visibility:visible;mso-wrap-style:square;mso-width-percent:0;mso-height-percent:0;mso-wrap-distance-left:9pt;mso-wrap-distance-top:0;mso-wrap-distance-right:9pt;mso-wrap-distance-bottom:0;mso-position-horizontal:absolute;mso-position-horizontal-relative:text;mso-position-vertical:absolute;mso-position-vertical-relative:text;mso-width-percent:0;mso-height-percent:0;mso-width-relative:margin;mso-height-relative:margin;v-text-anchor:middle" o:gfxdata="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" fillcolor="#4f81bd [3204]" strokecolor="#243f60 [1604]" strokeweight="2pt">
                 <w10:wrap type="square"/>
               </v:rect>
             </w:pict>
@@ -1191,8 +1263,17 @@
           <w:sz w:val="24"/>
           <w:szCs w:val="24"/>
         </w:rPr>
-        <w:t>Clicking Play would send you to the game</w:t>
-      </w:r>
+        <w:t xml:space="preserve">Clicking Play would send you to the </w:t>
+      </w:r>
+      <w:proofErr w:type="gramStart"/>
+      <w:r>
+        <w:rPr>
+          <w:sz w:val="24"/>
+          <w:szCs w:val="24"/>
+        </w:rPr>
+        <w:t>game</w:t>
+      </w:r>
+      <w:proofErr w:type="gramEnd"/>
     </w:p>
     <w:p>
       <w:pPr>

</xml_diff>

<commit_message>
Got some help now just need to finish so meeting can happen
</commit_message>
<xml_diff>
--- a/Informational Technology (Game Design)/Part 2 Redo/Cluster 3D game development/AT03/AT03_ProductionDiary by Richard Pountney.docx
+++ b/Informational Technology (Game Design)/Part 2 Redo/Cluster 3D game development/AT03/AT03_ProductionDiary by Richard Pountney.docx
@@ -614,7 +614,20 @@
           <w:bottom w:val="single" w:sz="4" w:space="1" w:color="auto"/>
           <w:right w:val="single" w:sz="4" w:space="4" w:color="auto"/>
         </w:pBdr>
-      </w:pPr>
+        <w:rPr>
+          <w:color w:val="0000FF"/>
+          <w:sz w:val="24"/>
+          <w:szCs w:val="24"/>
+        </w:rPr>
+      </w:pPr>
+      <w:r>
+        <w:rPr>
+          <w:color w:val="0000FF"/>
+          <w:sz w:val="24"/>
+          <w:szCs w:val="24"/>
+        </w:rPr>
+        <w:t>E for Rotate Tool, R for Scale Tool, Ctrl+Z for Undo</w:t>
+      </w:r>
     </w:p>
     <w:p>
       <w:pPr>
@@ -1004,21 +1017,28 @@
           <w:bottom w:val="single" w:sz="4" w:space="1" w:color="auto"/>
           <w:right w:val="single" w:sz="4" w:space="4" w:color="auto"/>
         </w:pBdr>
-      </w:pPr>
-    </w:p>
-    <w:p>
-      <w:pPr>
-        <w:rPr>
-          <w:b/>
-          <w:sz w:val="24"/>
-        </w:rPr>
-      </w:pPr>
-      <w:r>
-        <w:rPr>
-          <w:b/>
-          <w:sz w:val="24"/>
-        </w:rPr>
-        <w:t>1.3.3 UI Widget Example Overviews</w:t>
+        <w:spacing w:after="0"/>
+        <w:rPr>
+          <w:color w:val="0000FF"/>
+          <w:sz w:val="24"/>
+          <w:szCs w:val="24"/>
+        </w:rPr>
+      </w:pPr>
+      <w:r>
+        <w:rPr>
+          <w:color w:val="0000FF"/>
+          <w:sz w:val="24"/>
+          <w:szCs w:val="24"/>
+        </w:rPr>
+        <w:t>UI Toolkit</w:t>
+      </w:r>
+      <w:r>
+        <w:rPr>
+          <w:color w:val="0000FF"/>
+          <w:sz w:val="24"/>
+          <w:szCs w:val="24"/>
+        </w:rPr>
+        <w:t xml:space="preserve"> is good for all uses as long as you have the UI Toolkit package installed.</w:t>
       </w:r>
     </w:p>
     <w:p>
@@ -1029,7 +1049,76 @@
           <w:bottom w:val="single" w:sz="4" w:space="1" w:color="auto"/>
           <w:right w:val="single" w:sz="4" w:space="4" w:color="auto"/>
         </w:pBdr>
-      </w:pPr>
+        <w:spacing w:after="0"/>
+        <w:rPr>
+          <w:color w:val="0000FF"/>
+          <w:sz w:val="24"/>
+          <w:szCs w:val="24"/>
+        </w:rPr>
+      </w:pPr>
+      <w:r>
+        <w:rPr>
+          <w:color w:val="0000FF"/>
+          <w:sz w:val="24"/>
+          <w:szCs w:val="24"/>
+        </w:rPr>
+        <w:t>Unity UI(uGUI) is good for runtime use.</w:t>
+      </w:r>
+    </w:p>
+    <w:p>
+      <w:pPr>
+        <w:pBdr>
+          <w:top w:val="single" w:sz="4" w:space="1" w:color="auto"/>
+          <w:left w:val="single" w:sz="4" w:space="4" w:color="auto"/>
+          <w:bottom w:val="single" w:sz="4" w:space="1" w:color="auto"/>
+          <w:right w:val="single" w:sz="4" w:space="4" w:color="auto"/>
+        </w:pBdr>
+        <w:rPr>
+          <w:color w:val="0000FF"/>
+          <w:sz w:val="24"/>
+          <w:szCs w:val="24"/>
+        </w:rPr>
+      </w:pPr>
+      <w:r>
+        <w:rPr>
+          <w:color w:val="0000FF"/>
+          <w:sz w:val="24"/>
+          <w:szCs w:val="24"/>
+        </w:rPr>
+        <w:t>UI Toolkit is more for UI Designers, &amp; uGUI Technical Artists.</w:t>
+      </w:r>
+    </w:p>
+    <w:p>
+      <w:pPr>
+        <w:rPr>
+          <w:b/>
+          <w:sz w:val="24"/>
+        </w:rPr>
+      </w:pPr>
+      <w:r>
+        <w:rPr>
+          <w:b/>
+          <w:sz w:val="24"/>
+        </w:rPr>
+        <w:t>1.3.3 UI Widget Example Overviews</w:t>
+      </w:r>
+    </w:p>
+    <w:p>
+      <w:pPr>
+        <w:pBdr>
+          <w:top w:val="single" w:sz="4" w:space="1" w:color="auto"/>
+          <w:left w:val="single" w:sz="4" w:space="4" w:color="auto"/>
+          <w:bottom w:val="single" w:sz="4" w:space="1" w:color="auto"/>
+          <w:right w:val="single" w:sz="4" w:space="4" w:color="auto"/>
+        </w:pBdr>
+      </w:pPr>
+      <w:r>
+        <w:t>Cross hair examples</w:t>
+      </w:r>
+      <w:r>
+        <w:br/>
+        <w:t>Objective examples</w:t>
+      </w:r>
     </w:p>
     <w:p>
       <w:pPr>
@@ -1070,67 +1159,18 @@
     </w:p>
     <w:p>
       <w:pPr>
-        <w:rPr>
-          <w:b/>
-          <w:sz w:val="24"/>
-        </w:rPr>
-      </w:pPr>
-      <w:r>
-        <w:rPr>
-          <w:b/>
-          <w:sz w:val="24"/>
-        </w:rPr>
-        <w:t>2.1.2 AI Design Review</w:t>
-      </w:r>
-    </w:p>
-    <w:p>
-      <w:pPr>
-        <w:rPr>
-          <w:b/>
-        </w:rPr>
-      </w:pPr>
-      <w:r>
-        <w:rPr>
-          <w:b/>
-        </w:rPr>
-        <w:t>Review of AI Design Feasibility</w:t>
-      </w:r>
-      <w:r>
-        <w:rPr>
-          <w:b/>
-        </w:rPr>
-        <w:t>:</w:t>
-      </w:r>
-    </w:p>
-    <w:p>
-      <w:pPr>
         <w:pBdr>
           <w:top w:val="single" w:sz="4" w:space="1" w:color="auto"/>
           <w:left w:val="single" w:sz="4" w:space="4" w:color="auto"/>
           <w:bottom w:val="single" w:sz="4" w:space="1" w:color="auto"/>
           <w:right w:val="single" w:sz="4" w:space="4" w:color="auto"/>
         </w:pBdr>
-      </w:pPr>
-    </w:p>
-    <w:p>
-      <w:pPr>
-        <w:rPr>
-          <w:b/>
-        </w:rPr>
-      </w:pPr>
-      <w:r>
-        <w:rPr>
-          <w:b/>
-        </w:rPr>
-        <w:lastRenderedPageBreak/>
-        <w:t xml:space="preserve">AI Production Timeline and Cost </w:t>
-      </w:r>
-      <w:r>
-        <w:rPr>
-          <w:b/>
-        </w:rPr>
-        <w:t>Estimates:</w:t>
-      </w:r>
+        <w:jc w:val="center"/>
+        <w:rPr>
+          <w:i/>
+          <w:iCs/>
+        </w:rPr>
+      </w:pPr>
     </w:p>
     <w:p>
       <w:pPr>
@@ -1140,26 +1180,12 @@
           <w:bottom w:val="single" w:sz="4" w:space="1" w:color="auto"/>
           <w:right w:val="single" w:sz="4" w:space="4" w:color="auto"/>
         </w:pBdr>
-      </w:pPr>
-      <w:r>
-        <w:t>E = (Optimistic +(4 * Likely) + Pessimistic)/6</w:t>
-      </w:r>
-    </w:p>
-    <w:p>
-      <w:pPr>
-        <w:rPr>
-          <w:b/>
-          <w:sz w:val="24"/>
-        </w:rPr>
-      </w:pPr>
-      <w:r>
-        <w:rPr>
-          <w:b/>
-          <w:sz w:val="24"/>
-          <w:highlight w:val="cyan"/>
-        </w:rPr>
-        <w:t>2.2.1 Animation Reference Materials</w:t>
-      </w:r>
+        <w:jc w:val="center"/>
+        <w:rPr>
+          <w:i/>
+          <w:iCs/>
+        </w:rPr>
+      </w:pPr>
     </w:p>
     <w:p>
       <w:pPr>
@@ -1169,6 +1195,1565 @@
           <w:bottom w:val="single" w:sz="4" w:space="1" w:color="auto"/>
           <w:right w:val="single" w:sz="4" w:space="4" w:color="auto"/>
         </w:pBdr>
+        <w:jc w:val="center"/>
+        <w:rPr>
+          <w:i/>
+          <w:iCs/>
+        </w:rPr>
+      </w:pPr>
+      <w:r>
+        <w:rPr>
+          <w:i/>
+          <w:iCs/>
+        </w:rPr>
+        <w:lastRenderedPageBreak/>
+        <mc:AlternateContent>
+          <mc:Choice Requires="wps">
+            <w:drawing>
+              <wp:anchor distT="0" distB="0" distL="114300" distR="114300" simplePos="0" relativeHeight="251668480" behindDoc="0" locked="0" layoutInCell="1" allowOverlap="1" wp14:anchorId="39FD9ED3" wp14:editId="455AE691">
+                <wp:simplePos x="0" y="0"/>
+                <wp:positionH relativeFrom="column">
+                  <wp:posOffset>1095375</wp:posOffset>
+                </wp:positionH>
+                <wp:positionV relativeFrom="paragraph">
+                  <wp:posOffset>0</wp:posOffset>
+                </wp:positionV>
+                <wp:extent cx="1080000" cy="720000"/>
+                <wp:effectExtent l="0" t="0" r="25400" b="23495"/>
+                <wp:wrapTopAndBottom/>
+                <wp:docPr id="227802596" name="Oval 1"/>
+                <wp:cNvGraphicFramePr xmlns:a="http://schemas.openxmlformats.org/drawingml/2006/main"/>
+                <a:graphic xmlns:a="http://schemas.openxmlformats.org/drawingml/2006/main">
+                  <a:graphicData uri="http://schemas.microsoft.com/office/word/2010/wordprocessingShape">
+                    <wps:wsp>
+                      <wps:cNvSpPr/>
+                      <wps:spPr>
+                        <a:xfrm>
+                          <a:off x="0" y="0"/>
+                          <a:ext cx="1080000" cy="720000"/>
+                        </a:xfrm>
+                        <a:prstGeom prst="ellipse">
+                          <a:avLst/>
+                        </a:prstGeom>
+                      </wps:spPr>
+                      <wps:style>
+                        <a:lnRef idx="2">
+                          <a:schemeClr val="accent1">
+                            <a:shade val="15000"/>
+                          </a:schemeClr>
+                        </a:lnRef>
+                        <a:fillRef idx="1">
+                          <a:schemeClr val="accent1"/>
+                        </a:fillRef>
+                        <a:effectRef idx="0">
+                          <a:schemeClr val="accent1"/>
+                        </a:effectRef>
+                        <a:fontRef idx="minor">
+                          <a:schemeClr val="lt1"/>
+                        </a:fontRef>
+                      </wps:style>
+                      <wps:txbx>
+                        <w:txbxContent>
+                          <w:p>
+                            <w:pPr>
+                              <w:jc w:val="center"/>
+                              <w:rPr>
+                                <w:rFonts w:hAnsi="Calibri"/>
+                                <w:color w:val="FFFFFF" w:themeColor="light1"/>
+                                <w:kern w:val="24"/>
+                                <w:sz w:val="36"/>
+                                <w:szCs w:val="36"/>
+                                <w:lang w:val="en-US"/>
+                              </w:rPr>
+                            </w:pPr>
+                            <w:r>
+                              <w:rPr>
+                                <w:rFonts w:hAnsi="Calibri"/>
+                                <w:color w:val="FFFFFF" w:themeColor="light1"/>
+                                <w:kern w:val="24"/>
+                                <w:sz w:val="36"/>
+                                <w:szCs w:val="36"/>
+                                <w:lang w:val="en-US"/>
+                              </w:rPr>
+                              <w:t>Start</w:t>
+                            </w:r>
+                          </w:p>
+                        </w:txbxContent>
+                      </wps:txbx>
+                      <wps:bodyPr rtlCol="0" anchor="ctr"/>
+                    </wps:wsp>
+                  </a:graphicData>
+                </a:graphic>
+              </wp:anchor>
+            </w:drawing>
+          </mc:Choice>
+          <mc:Fallback>
+            <w:pict>
+              <v:oval w14:anchorId="39FD9ED3" id="Oval 1" o:spid="_x0000_s1026" style="position:absolute;left:0;text-align:left;margin-left:86.25pt;margin-top:0;width:85.05pt;height:56.7pt;z-index:251668480;visibility:visible;mso-wrap-style:square;mso-wrap-distance-left:9pt;mso-wrap-distance-top:0;mso-wrap-distance-right:9pt;mso-wrap-distance-bottom:0;mso-position-horizontal:absolute;mso-position-horizontal-relative:text;mso-position-vertical:absolute;mso-position-vertical-relative:text;v-text-anchor:middle" o:gfxdata="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" fillcolor="#4f81bd [3204]" strokecolor="#0a121c [484]" strokeweight="2pt">
+                <v:textbox>
+                  <w:txbxContent>
+                    <w:p>
+                      <w:pPr>
+                        <w:jc w:val="center"/>
+                        <w:rPr>
+                          <w:rFonts w:hAnsi="Calibri"/>
+                          <w:color w:val="FFFFFF" w:themeColor="light1"/>
+                          <w:kern w:val="24"/>
+                          <w:sz w:val="36"/>
+                          <w:szCs w:val="36"/>
+                          <w:lang w:val="en-US"/>
+                        </w:rPr>
+                      </w:pPr>
+                      <w:r>
+                        <w:rPr>
+                          <w:rFonts w:hAnsi="Calibri"/>
+                          <w:color w:val="FFFFFF" w:themeColor="light1"/>
+                          <w:kern w:val="24"/>
+                          <w:sz w:val="36"/>
+                          <w:szCs w:val="36"/>
+                          <w:lang w:val="en-US"/>
+                        </w:rPr>
+                        <w:t>Start</w:t>
+                      </w:r>
+                    </w:p>
+                  </w:txbxContent>
+                </v:textbox>
+                <w10:wrap type="topAndBottom"/>
+              </v:oval>
+            </w:pict>
+          </mc:Fallback>
+        </mc:AlternateContent>
+      </w:r>
+      <w:r>
+        <w:rPr>
+          <w:i/>
+          <w:iCs/>
+        </w:rPr>
+        <mc:AlternateContent>
+          <mc:Choice Requires="wps">
+            <w:drawing>
+              <wp:anchor distT="0" distB="0" distL="114300" distR="114300" simplePos="0" relativeHeight="251669504" behindDoc="0" locked="0" layoutInCell="1" allowOverlap="1" wp14:anchorId="3A490BAE" wp14:editId="4B4C1D6B">
+                <wp:simplePos x="0" y="0"/>
+                <wp:positionH relativeFrom="column">
+                  <wp:posOffset>1085850</wp:posOffset>
+                </wp:positionH>
+                <wp:positionV relativeFrom="paragraph">
+                  <wp:posOffset>1019175</wp:posOffset>
+                </wp:positionV>
+                <wp:extent cx="1079500" cy="1079500"/>
+                <wp:effectExtent l="0" t="0" r="25400" b="25400"/>
+                <wp:wrapTopAndBottom/>
+                <wp:docPr id="810214173" name="Flowchart: Process 2"/>
+                <wp:cNvGraphicFramePr xmlns:a="http://schemas.openxmlformats.org/drawingml/2006/main"/>
+                <a:graphic xmlns:a="http://schemas.openxmlformats.org/drawingml/2006/main">
+                  <a:graphicData uri="http://schemas.microsoft.com/office/word/2010/wordprocessingShape">
+                    <wps:wsp>
+                      <wps:cNvSpPr/>
+                      <wps:spPr>
+                        <a:xfrm>
+                          <a:off x="0" y="0"/>
+                          <a:ext cx="1079500" cy="1079500"/>
+                        </a:xfrm>
+                        <a:prstGeom prst="flowChartProcess">
+                          <a:avLst/>
+                        </a:prstGeom>
+                      </wps:spPr>
+                      <wps:style>
+                        <a:lnRef idx="2">
+                          <a:schemeClr val="accent1">
+                            <a:shade val="15000"/>
+                          </a:schemeClr>
+                        </a:lnRef>
+                        <a:fillRef idx="1">
+                          <a:schemeClr val="accent1"/>
+                        </a:fillRef>
+                        <a:effectRef idx="0">
+                          <a:schemeClr val="accent1"/>
+                        </a:effectRef>
+                        <a:fontRef idx="minor">
+                          <a:schemeClr val="lt1"/>
+                        </a:fontRef>
+                      </wps:style>
+                      <wps:txbx>
+                        <w:txbxContent>
+                          <w:p>
+                            <w:pPr>
+                              <w:jc w:val="center"/>
+                              <w:rPr>
+                                <w:rFonts w:hAnsi="Calibri"/>
+                                <w:color w:val="FFFFFF" w:themeColor="light1"/>
+                                <w:kern w:val="24"/>
+                                <w:sz w:val="36"/>
+                                <w:szCs w:val="36"/>
+                                <w:lang w:val="en-US"/>
+                              </w:rPr>
+                            </w:pPr>
+                            <w:r>
+                              <w:rPr>
+                                <w:rFonts w:hAnsi="Calibri"/>
+                                <w:color w:val="FFFFFF" w:themeColor="light1"/>
+                                <w:kern w:val="24"/>
+                                <w:sz w:val="36"/>
+                                <w:szCs w:val="36"/>
+                                <w:lang w:val="en-US"/>
+                              </w:rPr>
+                              <w:t>Idle</w:t>
+                            </w:r>
+                          </w:p>
+                        </w:txbxContent>
+                      </wps:txbx>
+                      <wps:bodyPr rtlCol="0" anchor="ctr"/>
+                    </wps:wsp>
+                  </a:graphicData>
+                </a:graphic>
+              </wp:anchor>
+            </w:drawing>
+          </mc:Choice>
+          <mc:Fallback>
+            <w:pict>
+              <v:shapetype w14:anchorId="3A490BAE" id="_x0000_t109" coordsize="21600,21600" o:spt="109" path="m,l,21600r21600,l21600,xe">
+                <v:stroke joinstyle="miter"/>
+                <v:path gradientshapeok="t" o:connecttype="rect"/>
+              </v:shapetype>
+              <v:shape id="Flowchart: Process 2" o:spid="_x0000_s1027" type="#_x0000_t109" style="position:absolute;left:0;text-align:left;margin-left:85.5pt;margin-top:80.25pt;width:85pt;height:85pt;z-index:251669504;visibility:visible;mso-wrap-style:square;mso-wrap-distance-left:9pt;mso-wrap-distance-top:0;mso-wrap-distance-right:9pt;mso-wrap-distance-bottom:0;mso-position-horizontal:absolute;mso-position-horizontal-relative:text;mso-position-vertical:absolute;mso-position-vertical-relative:text;v-text-anchor:middle" o:gfxdata="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" fillcolor="#4f81bd [3204]" strokecolor="#0a121c [484]" strokeweight="2pt">
+                <v:textbox>
+                  <w:txbxContent>
+                    <w:p>
+                      <w:pPr>
+                        <w:jc w:val="center"/>
+                        <w:rPr>
+                          <w:rFonts w:hAnsi="Calibri"/>
+                          <w:color w:val="FFFFFF" w:themeColor="light1"/>
+                          <w:kern w:val="24"/>
+                          <w:sz w:val="36"/>
+                          <w:szCs w:val="36"/>
+                          <w:lang w:val="en-US"/>
+                        </w:rPr>
+                      </w:pPr>
+                      <w:r>
+                        <w:rPr>
+                          <w:rFonts w:hAnsi="Calibri"/>
+                          <w:color w:val="FFFFFF" w:themeColor="light1"/>
+                          <w:kern w:val="24"/>
+                          <w:sz w:val="36"/>
+                          <w:szCs w:val="36"/>
+                          <w:lang w:val="en-US"/>
+                        </w:rPr>
+                        <w:t>Idle</w:t>
+                      </w:r>
+                    </w:p>
+                  </w:txbxContent>
+                </v:textbox>
+                <w10:wrap type="topAndBottom"/>
+              </v:shape>
+            </w:pict>
+          </mc:Fallback>
+        </mc:AlternateContent>
+      </w:r>
+      <w:r>
+        <w:rPr>
+          <w:i/>
+          <w:iCs/>
+        </w:rPr>
+        <mc:AlternateContent>
+          <mc:Choice Requires="wps">
+            <w:drawing>
+              <wp:anchor distT="0" distB="0" distL="114300" distR="114300" simplePos="0" relativeHeight="251670528" behindDoc="0" locked="0" layoutInCell="1" allowOverlap="1" wp14:anchorId="259FD779" wp14:editId="42117C6B">
+                <wp:simplePos x="0" y="0"/>
+                <wp:positionH relativeFrom="column">
+                  <wp:posOffset>0</wp:posOffset>
+                </wp:positionH>
+                <wp:positionV relativeFrom="paragraph">
+                  <wp:posOffset>2457450</wp:posOffset>
+                </wp:positionV>
+                <wp:extent cx="1079500" cy="1079500"/>
+                <wp:effectExtent l="0" t="0" r="25400" b="25400"/>
+                <wp:wrapTopAndBottom/>
+                <wp:docPr id="1206107088" name="Flowchart: Process 3"/>
+                <wp:cNvGraphicFramePr xmlns:a="http://schemas.openxmlformats.org/drawingml/2006/main"/>
+                <a:graphic xmlns:a="http://schemas.openxmlformats.org/drawingml/2006/main">
+                  <a:graphicData uri="http://schemas.microsoft.com/office/word/2010/wordprocessingShape">
+                    <wps:wsp>
+                      <wps:cNvSpPr/>
+                      <wps:spPr>
+                        <a:xfrm>
+                          <a:off x="0" y="0"/>
+                          <a:ext cx="1079500" cy="1079500"/>
+                        </a:xfrm>
+                        <a:prstGeom prst="flowChartProcess">
+                          <a:avLst/>
+                        </a:prstGeom>
+                      </wps:spPr>
+                      <wps:style>
+                        <a:lnRef idx="2">
+                          <a:schemeClr val="accent1">
+                            <a:shade val="15000"/>
+                          </a:schemeClr>
+                        </a:lnRef>
+                        <a:fillRef idx="1">
+                          <a:schemeClr val="accent1"/>
+                        </a:fillRef>
+                        <a:effectRef idx="0">
+                          <a:schemeClr val="accent1"/>
+                        </a:effectRef>
+                        <a:fontRef idx="minor">
+                          <a:schemeClr val="lt1"/>
+                        </a:fontRef>
+                      </wps:style>
+                      <wps:txbx>
+                        <w:txbxContent>
+                          <w:p>
+                            <w:pPr>
+                              <w:jc w:val="center"/>
+                              <w:rPr>
+                                <w:rFonts w:hAnsi="Calibri"/>
+                                <w:color w:val="FFFFFF" w:themeColor="light1"/>
+                                <w:kern w:val="24"/>
+                                <w:sz w:val="36"/>
+                                <w:szCs w:val="36"/>
+                                <w:lang w:val="en-US"/>
+                              </w:rPr>
+                            </w:pPr>
+                            <w:r>
+                              <w:rPr>
+                                <w:rFonts w:hAnsi="Calibri"/>
+                                <w:color w:val="FFFFFF" w:themeColor="light1"/>
+                                <w:kern w:val="24"/>
+                                <w:sz w:val="36"/>
+                                <w:szCs w:val="36"/>
+                                <w:lang w:val="en-US"/>
+                              </w:rPr>
+                              <w:t>Chase</w:t>
+                            </w:r>
+                          </w:p>
+                        </w:txbxContent>
+                      </wps:txbx>
+                      <wps:bodyPr rtlCol="0" anchor="ctr"/>
+                    </wps:wsp>
+                  </a:graphicData>
+                </a:graphic>
+              </wp:anchor>
+            </w:drawing>
+          </mc:Choice>
+          <mc:Fallback>
+            <w:pict>
+              <v:shape w14:anchorId="259FD779" id="Flowchart: Process 3" o:spid="_x0000_s1028" type="#_x0000_t109" style="position:absolute;left:0;text-align:left;margin-left:0;margin-top:193.5pt;width:85pt;height:85pt;z-index:251670528;visibility:visible;mso-wrap-style:square;mso-wrap-distance-left:9pt;mso-wrap-distance-top:0;mso-wrap-distance-right:9pt;mso-wrap-distance-bottom:0;mso-position-horizontal:absolute;mso-position-horizontal-relative:text;mso-position-vertical:absolute;mso-position-vertical-relative:text;v-text-anchor:middle" o:gfxdata="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" fillcolor="#4f81bd [3204]" strokecolor="#0a121c [484]" strokeweight="2pt">
+                <v:textbox>
+                  <w:txbxContent>
+                    <w:p>
+                      <w:pPr>
+                        <w:jc w:val="center"/>
+                        <w:rPr>
+                          <w:rFonts w:hAnsi="Calibri"/>
+                          <w:color w:val="FFFFFF" w:themeColor="light1"/>
+                          <w:kern w:val="24"/>
+                          <w:sz w:val="36"/>
+                          <w:szCs w:val="36"/>
+                          <w:lang w:val="en-US"/>
+                        </w:rPr>
+                      </w:pPr>
+                      <w:r>
+                        <w:rPr>
+                          <w:rFonts w:hAnsi="Calibri"/>
+                          <w:color w:val="FFFFFF" w:themeColor="light1"/>
+                          <w:kern w:val="24"/>
+                          <w:sz w:val="36"/>
+                          <w:szCs w:val="36"/>
+                          <w:lang w:val="en-US"/>
+                        </w:rPr>
+                        <w:t>Chase</w:t>
+                      </w:r>
+                    </w:p>
+                  </w:txbxContent>
+                </v:textbox>
+                <w10:wrap type="topAndBottom"/>
+              </v:shape>
+            </w:pict>
+          </mc:Fallback>
+        </mc:AlternateContent>
+      </w:r>
+      <w:r>
+        <w:rPr>
+          <w:i/>
+          <w:iCs/>
+        </w:rPr>
+        <mc:AlternateContent>
+          <mc:Choice Requires="wps">
+            <w:drawing>
+              <wp:anchor distT="0" distB="0" distL="114300" distR="114300" simplePos="0" relativeHeight="251671552" behindDoc="0" locked="0" layoutInCell="1" allowOverlap="1" wp14:anchorId="01799DD9" wp14:editId="33DEF9F3">
+                <wp:simplePos x="0" y="0"/>
+                <wp:positionH relativeFrom="column">
+                  <wp:posOffset>2162175</wp:posOffset>
+                </wp:positionH>
+                <wp:positionV relativeFrom="paragraph">
+                  <wp:posOffset>2457450</wp:posOffset>
+                </wp:positionV>
+                <wp:extent cx="1079500" cy="1079500"/>
+                <wp:effectExtent l="0" t="0" r="25400" b="25400"/>
+                <wp:wrapTopAndBottom/>
+                <wp:docPr id="745314469" name="Flowchart: Process 5"/>
+                <wp:cNvGraphicFramePr xmlns:a="http://schemas.openxmlformats.org/drawingml/2006/main"/>
+                <a:graphic xmlns:a="http://schemas.openxmlformats.org/drawingml/2006/main">
+                  <a:graphicData uri="http://schemas.microsoft.com/office/word/2010/wordprocessingShape">
+                    <wps:wsp>
+                      <wps:cNvSpPr/>
+                      <wps:spPr>
+                        <a:xfrm>
+                          <a:off x="0" y="0"/>
+                          <a:ext cx="1079500" cy="1079500"/>
+                        </a:xfrm>
+                        <a:prstGeom prst="flowChartProcess">
+                          <a:avLst/>
+                        </a:prstGeom>
+                      </wps:spPr>
+                      <wps:style>
+                        <a:lnRef idx="2">
+                          <a:schemeClr val="accent1">
+                            <a:shade val="15000"/>
+                          </a:schemeClr>
+                        </a:lnRef>
+                        <a:fillRef idx="1">
+                          <a:schemeClr val="accent1"/>
+                        </a:fillRef>
+                        <a:effectRef idx="0">
+                          <a:schemeClr val="accent1"/>
+                        </a:effectRef>
+                        <a:fontRef idx="minor">
+                          <a:schemeClr val="lt1"/>
+                        </a:fontRef>
+                      </wps:style>
+                      <wps:txbx>
+                        <w:txbxContent>
+                          <w:p>
+                            <w:pPr>
+                              <w:jc w:val="center"/>
+                              <w:rPr>
+                                <w:rFonts w:hAnsi="Calibri"/>
+                                <w:color w:val="FFFFFF" w:themeColor="light1"/>
+                                <w:kern w:val="24"/>
+                                <w:sz w:val="36"/>
+                                <w:szCs w:val="36"/>
+                                <w:lang w:val="en-US"/>
+                              </w:rPr>
+                            </w:pPr>
+                            <w:r>
+                              <w:rPr>
+                                <w:rFonts w:hAnsi="Calibri"/>
+                                <w:color w:val="FFFFFF" w:themeColor="light1"/>
+                                <w:kern w:val="24"/>
+                                <w:sz w:val="36"/>
+                                <w:szCs w:val="36"/>
+                                <w:lang w:val="en-US"/>
+                              </w:rPr>
+                              <w:t>Wonder</w:t>
+                            </w:r>
+                          </w:p>
+                        </w:txbxContent>
+                      </wps:txbx>
+                      <wps:bodyPr rtlCol="0" anchor="ctr"/>
+                    </wps:wsp>
+                  </a:graphicData>
+                </a:graphic>
+              </wp:anchor>
+            </w:drawing>
+          </mc:Choice>
+          <mc:Fallback>
+            <w:pict>
+              <v:shape w14:anchorId="01799DD9" id="Flowchart: Process 5" o:spid="_x0000_s1029" type="#_x0000_t109" style="position:absolute;left:0;text-align:left;margin-left:170.25pt;margin-top:193.5pt;width:85pt;height:85pt;z-index:251671552;visibility:visible;mso-wrap-style:square;mso-wrap-distance-left:9pt;mso-wrap-distance-top:0;mso-wrap-distance-right:9pt;mso-wrap-distance-bottom:0;mso-position-horizontal:absolute;mso-position-horizontal-relative:text;mso-position-vertical:absolute;mso-position-vertical-relative:text;v-text-anchor:middle" o:gfxdata="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" fillcolor="#4f81bd [3204]" strokecolor="#0a121c [484]" strokeweight="2pt">
+                <v:textbox>
+                  <w:txbxContent>
+                    <w:p>
+                      <w:pPr>
+                        <w:jc w:val="center"/>
+                        <w:rPr>
+                          <w:rFonts w:hAnsi="Calibri"/>
+                          <w:color w:val="FFFFFF" w:themeColor="light1"/>
+                          <w:kern w:val="24"/>
+                          <w:sz w:val="36"/>
+                          <w:szCs w:val="36"/>
+                          <w:lang w:val="en-US"/>
+                        </w:rPr>
+                      </w:pPr>
+                      <w:r>
+                        <w:rPr>
+                          <w:rFonts w:hAnsi="Calibri"/>
+                          <w:color w:val="FFFFFF" w:themeColor="light1"/>
+                          <w:kern w:val="24"/>
+                          <w:sz w:val="36"/>
+                          <w:szCs w:val="36"/>
+                          <w:lang w:val="en-US"/>
+                        </w:rPr>
+                        <w:t>Wonder</w:t>
+                      </w:r>
+                    </w:p>
+                  </w:txbxContent>
+                </v:textbox>
+                <w10:wrap type="topAndBottom"/>
+              </v:shape>
+            </w:pict>
+          </mc:Fallback>
+        </mc:AlternateContent>
+      </w:r>
+      <w:r>
+        <w:rPr>
+          <w:i/>
+          <w:iCs/>
+        </w:rPr>
+        <mc:AlternateContent>
+          <mc:Choice Requires="wps">
+            <w:drawing>
+              <wp:anchor distT="0" distB="0" distL="114300" distR="114300" simplePos="0" relativeHeight="251672576" behindDoc="0" locked="0" layoutInCell="1" allowOverlap="1" wp14:anchorId="46F31FF5" wp14:editId="0C27BA65">
+                <wp:simplePos x="0" y="0"/>
+                <wp:positionH relativeFrom="column">
+                  <wp:posOffset>1095375</wp:posOffset>
+                </wp:positionH>
+                <wp:positionV relativeFrom="paragraph">
+                  <wp:posOffset>3895725</wp:posOffset>
+                </wp:positionV>
+                <wp:extent cx="1079500" cy="1079500"/>
+                <wp:effectExtent l="0" t="0" r="25400" b="25400"/>
+                <wp:wrapTopAndBottom/>
+                <wp:docPr id="7" name="Flowchart: Process 6">
+                  <a:extLst xmlns:a="http://schemas.openxmlformats.org/drawingml/2006/main">
+                    <a:ext uri="{FF2B5EF4-FFF2-40B4-BE49-F238E27FC236}">
+                      <a16:creationId xmlns:a16="http://schemas.microsoft.com/office/drawing/2014/main" id="{58FF89F2-CC9B-DDCE-BECF-081D9F0E5A96}"/>
+                    </a:ext>
+                  </a:extLst>
+                </wp:docPr>
+                <wp:cNvGraphicFramePr/>
+                <a:graphic xmlns:a="http://schemas.openxmlformats.org/drawingml/2006/main">
+                  <a:graphicData uri="http://schemas.microsoft.com/office/word/2010/wordprocessingShape">
+                    <wps:wsp>
+                      <wps:cNvSpPr/>
+                      <wps:spPr>
+                        <a:xfrm>
+                          <a:off x="0" y="0"/>
+                          <a:ext cx="1079500" cy="1079500"/>
+                        </a:xfrm>
+                        <a:prstGeom prst="flowChartProcess">
+                          <a:avLst/>
+                        </a:prstGeom>
+                      </wps:spPr>
+                      <wps:style>
+                        <a:lnRef idx="2">
+                          <a:schemeClr val="accent1">
+                            <a:shade val="15000"/>
+                          </a:schemeClr>
+                        </a:lnRef>
+                        <a:fillRef idx="1">
+                          <a:schemeClr val="accent1"/>
+                        </a:fillRef>
+                        <a:effectRef idx="0">
+                          <a:schemeClr val="accent1"/>
+                        </a:effectRef>
+                        <a:fontRef idx="minor">
+                          <a:schemeClr val="lt1"/>
+                        </a:fontRef>
+                      </wps:style>
+                      <wps:txbx>
+                        <w:txbxContent>
+                          <w:p>
+                            <w:pPr>
+                              <w:jc w:val="center"/>
+                              <w:rPr>
+                                <w:rFonts w:hAnsi="Calibri"/>
+                                <w:color w:val="FFFFFF" w:themeColor="light1"/>
+                                <w:kern w:val="24"/>
+                                <w:sz w:val="36"/>
+                                <w:szCs w:val="36"/>
+                                <w:lang w:val="en-US"/>
+                              </w:rPr>
+                            </w:pPr>
+                            <w:r>
+                              <w:rPr>
+                                <w:rFonts w:hAnsi="Calibri"/>
+                                <w:color w:val="FFFFFF" w:themeColor="light1"/>
+                                <w:kern w:val="24"/>
+                                <w:sz w:val="36"/>
+                                <w:szCs w:val="36"/>
+                                <w:lang w:val="en-US"/>
+                              </w:rPr>
+                              <w:t>Stun</w:t>
+                            </w:r>
+                          </w:p>
+                        </w:txbxContent>
+                      </wps:txbx>
+                      <wps:bodyPr rtlCol="0" anchor="ctr"/>
+                    </wps:wsp>
+                  </a:graphicData>
+                </a:graphic>
+              </wp:anchor>
+            </w:drawing>
+          </mc:Choice>
+          <mc:Fallback>
+            <w:pict>
+              <v:shape w14:anchorId="46F31FF5" id="Flowchart: Process 6" o:spid="_x0000_s1030" type="#_x0000_t109" style="position:absolute;left:0;text-align:left;margin-left:86.25pt;margin-top:306.75pt;width:85pt;height:85pt;z-index:251672576;visibility:visible;mso-wrap-style:square;mso-wrap-distance-left:9pt;mso-wrap-distance-top:0;mso-wrap-distance-right:9pt;mso-wrap-distance-bottom:0;mso-position-horizontal:absolute;mso-position-horizontal-relative:text;mso-position-vertical:absolute;mso-position-vertical-relative:text;v-text-anchor:middle" o:gfxdata="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" fillcolor="#4f81bd [3204]" strokecolor="#0a121c [484]" strokeweight="2pt">
+                <v:textbox>
+                  <w:txbxContent>
+                    <w:p>
+                      <w:pPr>
+                        <w:jc w:val="center"/>
+                        <w:rPr>
+                          <w:rFonts w:hAnsi="Calibri"/>
+                          <w:color w:val="FFFFFF" w:themeColor="light1"/>
+                          <w:kern w:val="24"/>
+                          <w:sz w:val="36"/>
+                          <w:szCs w:val="36"/>
+                          <w:lang w:val="en-US"/>
+                        </w:rPr>
+                      </w:pPr>
+                      <w:r>
+                        <w:rPr>
+                          <w:rFonts w:hAnsi="Calibri"/>
+                          <w:color w:val="FFFFFF" w:themeColor="light1"/>
+                          <w:kern w:val="24"/>
+                          <w:sz w:val="36"/>
+                          <w:szCs w:val="36"/>
+                          <w:lang w:val="en-US"/>
+                        </w:rPr>
+                        <w:t>Stun</w:t>
+                      </w:r>
+                    </w:p>
+                  </w:txbxContent>
+                </v:textbox>
+                <w10:wrap type="topAndBottom"/>
+              </v:shape>
+            </w:pict>
+          </mc:Fallback>
+        </mc:AlternateContent>
+      </w:r>
+      <w:r>
+        <w:rPr>
+          <w:i/>
+          <w:iCs/>
+        </w:rPr>
+        <mc:AlternateContent>
+          <mc:Choice Requires="wps">
+            <w:drawing>
+              <wp:anchor distT="0" distB="0" distL="114300" distR="114300" simplePos="0" relativeHeight="251673600" behindDoc="0" locked="0" layoutInCell="1" allowOverlap="1" wp14:anchorId="2C156E7A" wp14:editId="6B26635F">
+                <wp:simplePos x="0" y="0"/>
+                <wp:positionH relativeFrom="column">
+                  <wp:posOffset>1628775</wp:posOffset>
+                </wp:positionH>
+                <wp:positionV relativeFrom="paragraph">
+                  <wp:posOffset>723900</wp:posOffset>
+                </wp:positionV>
+                <wp:extent cx="8890" cy="303530"/>
+                <wp:effectExtent l="76200" t="0" r="67310" b="58420"/>
+                <wp:wrapTopAndBottom/>
+                <wp:docPr id="9" name="Straight Arrow Connector 8">
+                  <a:extLst xmlns:a="http://schemas.openxmlformats.org/drawingml/2006/main">
+                    <a:ext uri="{FF2B5EF4-FFF2-40B4-BE49-F238E27FC236}">
+                      <a16:creationId xmlns:a16="http://schemas.microsoft.com/office/drawing/2014/main" id="{131FEFD3-CA18-2EE7-D2B5-FC44B75359E5}"/>
+                    </a:ext>
+                  </a:extLst>
+                </wp:docPr>
+                <wp:cNvGraphicFramePr/>
+                <a:graphic xmlns:a="http://schemas.openxmlformats.org/drawingml/2006/main">
+                  <a:graphicData uri="http://schemas.microsoft.com/office/word/2010/wordprocessingShape">
+                    <wps:wsp>
+                      <wps:cNvCnPr/>
+                      <wps:spPr>
+                        <a:xfrm flipH="1">
+                          <a:off x="0" y="0"/>
+                          <a:ext cx="8890" cy="303530"/>
+                        </a:xfrm>
+                        <a:prstGeom prst="straightConnector1">
+                          <a:avLst/>
+                        </a:prstGeom>
+                        <a:ln>
+                          <a:tailEnd type="triangle"/>
+                        </a:ln>
+                      </wps:spPr>
+                      <wps:style>
+                        <a:lnRef idx="1">
+                          <a:schemeClr val="accent1"/>
+                        </a:lnRef>
+                        <a:fillRef idx="0">
+                          <a:schemeClr val="accent1"/>
+                        </a:fillRef>
+                        <a:effectRef idx="0">
+                          <a:schemeClr val="accent1"/>
+                        </a:effectRef>
+                        <a:fontRef idx="minor">
+                          <a:schemeClr val="tx1"/>
+                        </a:fontRef>
+                      </wps:style>
+                      <wps:bodyPr/>
+                    </wps:wsp>
+                  </a:graphicData>
+                </a:graphic>
+              </wp:anchor>
+            </w:drawing>
+          </mc:Choice>
+          <mc:Fallback>
+            <w:pict>
+              <v:shapetype w14:anchorId="0913DE5B" id="_x0000_t32" coordsize="21600,21600" o:spt="32" o:oned="t" path="m,l21600,21600e" filled="f">
+                <v:path arrowok="t" fillok="f" o:connecttype="none"/>
+                <o:lock v:ext="edit" shapetype="t"/>
+              </v:shapetype>
+              <v:shape id="Straight Arrow Connector 8" o:spid="_x0000_s1026" type="#_x0000_t32" style="position:absolute;margin-left:128.25pt;margin-top:57pt;width:.7pt;height:23.9pt;flip:x;z-index:251673600;visibility:visible;mso-wrap-style:square;mso-wrap-distance-left:9pt;mso-wrap-distance-top:0;mso-wrap-distance-right:9pt;mso-wrap-distance-bottom:0;mso-position-horizontal:absolute;mso-position-horizontal-relative:text;mso-position-vertical:absolute;mso-position-vertical-relative:text" o:gfxdata="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" strokecolor="#4579b8 [3044]">
+                <v:stroke endarrow="block"/>
+                <w10:wrap type="topAndBottom"/>
+              </v:shape>
+            </w:pict>
+          </mc:Fallback>
+        </mc:AlternateContent>
+      </w:r>
+      <w:r>
+        <w:rPr>
+          <w:i/>
+          <w:iCs/>
+        </w:rPr>
+        <mc:AlternateContent>
+          <mc:Choice Requires="wps">
+            <w:drawing>
+              <wp:anchor distT="0" distB="0" distL="114300" distR="114300" simplePos="0" relativeHeight="251674624" behindDoc="0" locked="0" layoutInCell="1" allowOverlap="1" wp14:anchorId="1446FC47" wp14:editId="3ABF1392">
+                <wp:simplePos x="0" y="0"/>
+                <wp:positionH relativeFrom="column">
+                  <wp:posOffset>542925</wp:posOffset>
+                </wp:positionH>
+                <wp:positionV relativeFrom="paragraph">
+                  <wp:posOffset>1562100</wp:posOffset>
+                </wp:positionV>
+                <wp:extent cx="544195" cy="894080"/>
+                <wp:effectExtent l="38100" t="0" r="27305" b="58420"/>
+                <wp:wrapTopAndBottom/>
+                <wp:docPr id="11" name="Straight Arrow Connector 10">
+                  <a:extLst xmlns:a="http://schemas.openxmlformats.org/drawingml/2006/main">
+                    <a:ext uri="{FF2B5EF4-FFF2-40B4-BE49-F238E27FC236}">
+                      <a16:creationId xmlns:a16="http://schemas.microsoft.com/office/drawing/2014/main" id="{CA2235DA-9663-8B1B-259E-B2CBA1C28319}"/>
+                    </a:ext>
+                  </a:extLst>
+                </wp:docPr>
+                <wp:cNvGraphicFramePr/>
+                <a:graphic xmlns:a="http://schemas.openxmlformats.org/drawingml/2006/main">
+                  <a:graphicData uri="http://schemas.microsoft.com/office/word/2010/wordprocessingShape">
+                    <wps:wsp>
+                      <wps:cNvCnPr/>
+                      <wps:spPr>
+                        <a:xfrm flipH="1">
+                          <a:off x="0" y="0"/>
+                          <a:ext cx="544195" cy="894080"/>
+                        </a:xfrm>
+                        <a:prstGeom prst="straightConnector1">
+                          <a:avLst/>
+                        </a:prstGeom>
+                        <a:ln>
+                          <a:tailEnd type="triangle"/>
+                        </a:ln>
+                      </wps:spPr>
+                      <wps:style>
+                        <a:lnRef idx="1">
+                          <a:schemeClr val="accent1"/>
+                        </a:lnRef>
+                        <a:fillRef idx="0">
+                          <a:schemeClr val="accent1"/>
+                        </a:fillRef>
+                        <a:effectRef idx="0">
+                          <a:schemeClr val="accent1"/>
+                        </a:effectRef>
+                        <a:fontRef idx="minor">
+                          <a:schemeClr val="tx1"/>
+                        </a:fontRef>
+                      </wps:style>
+                      <wps:bodyPr/>
+                    </wps:wsp>
+                  </a:graphicData>
+                </a:graphic>
+              </wp:anchor>
+            </w:drawing>
+          </mc:Choice>
+          <mc:Fallback>
+            <w:pict>
+              <v:shape w14:anchorId="5D385C00" id="Straight Arrow Connector 10" o:spid="_x0000_s1026" type="#_x0000_t32" style="position:absolute;margin-left:42.75pt;margin-top:123pt;width:42.85pt;height:70.4pt;flip:x;z-index:251674624;visibility:visible;mso-wrap-style:square;mso-wrap-distance-left:9pt;mso-wrap-distance-top:0;mso-wrap-distance-right:9pt;mso-wrap-distance-bottom:0;mso-position-horizontal:absolute;mso-position-horizontal-relative:text;mso-position-vertical:absolute;mso-position-vertical-relative:text" o:gfxdata="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" strokecolor="#4579b8 [3044]">
+                <v:stroke endarrow="block"/>
+                <w10:wrap type="topAndBottom"/>
+              </v:shape>
+            </w:pict>
+          </mc:Fallback>
+        </mc:AlternateContent>
+      </w:r>
+      <w:r>
+        <w:rPr>
+          <w:i/>
+          <w:iCs/>
+        </w:rPr>
+        <mc:AlternateContent>
+          <mc:Choice Requires="wps">
+            <w:drawing>
+              <wp:anchor distT="0" distB="0" distL="114300" distR="114300" simplePos="0" relativeHeight="251675648" behindDoc="0" locked="0" layoutInCell="1" allowOverlap="1" wp14:anchorId="436B86E8" wp14:editId="4F5E9CC8">
+                <wp:simplePos x="0" y="0"/>
+                <wp:positionH relativeFrom="column">
+                  <wp:posOffset>1076325</wp:posOffset>
+                </wp:positionH>
+                <wp:positionV relativeFrom="paragraph">
+                  <wp:posOffset>2143125</wp:posOffset>
+                </wp:positionV>
+                <wp:extent cx="544195" cy="894080"/>
+                <wp:effectExtent l="0" t="38100" r="65405" b="20320"/>
+                <wp:wrapTopAndBottom/>
+                <wp:docPr id="13" name="Straight Arrow Connector 12">
+                  <a:extLst xmlns:a="http://schemas.openxmlformats.org/drawingml/2006/main">
+                    <a:ext uri="{FF2B5EF4-FFF2-40B4-BE49-F238E27FC236}">
+                      <a16:creationId xmlns:a16="http://schemas.microsoft.com/office/drawing/2014/main" id="{DF60FE98-4364-7155-2B02-7CBDCBB2DB96}"/>
+                    </a:ext>
+                  </a:extLst>
+                </wp:docPr>
+                <wp:cNvGraphicFramePr/>
+                <a:graphic xmlns:a="http://schemas.openxmlformats.org/drawingml/2006/main">
+                  <a:graphicData uri="http://schemas.microsoft.com/office/word/2010/wordprocessingShape">
+                    <wps:wsp>
+                      <wps:cNvCnPr/>
+                      <wps:spPr>
+                        <a:xfrm flipV="1">
+                          <a:off x="0" y="0"/>
+                          <a:ext cx="544195" cy="894080"/>
+                        </a:xfrm>
+                        <a:prstGeom prst="straightConnector1">
+                          <a:avLst/>
+                        </a:prstGeom>
+                        <a:ln>
+                          <a:tailEnd type="triangle"/>
+                        </a:ln>
+                      </wps:spPr>
+                      <wps:style>
+                        <a:lnRef idx="1">
+                          <a:schemeClr val="accent1"/>
+                        </a:lnRef>
+                        <a:fillRef idx="0">
+                          <a:schemeClr val="accent1"/>
+                        </a:fillRef>
+                        <a:effectRef idx="0">
+                          <a:schemeClr val="accent1"/>
+                        </a:effectRef>
+                        <a:fontRef idx="minor">
+                          <a:schemeClr val="tx1"/>
+                        </a:fontRef>
+                      </wps:style>
+                      <wps:bodyPr/>
+                    </wps:wsp>
+                  </a:graphicData>
+                </a:graphic>
+              </wp:anchor>
+            </w:drawing>
+          </mc:Choice>
+          <mc:Fallback>
+            <w:pict>
+              <v:shape w14:anchorId="5682E576" id="Straight Arrow Connector 12" o:spid="_x0000_s1026" type="#_x0000_t32" style="position:absolute;margin-left:84.75pt;margin-top:168.75pt;width:42.85pt;height:70.4pt;flip:y;z-index:251675648;visibility:visible;mso-wrap-style:square;mso-wrap-distance-left:9pt;mso-wrap-distance-top:0;mso-wrap-distance-right:9pt;mso-wrap-distance-bottom:0;mso-position-horizontal:absolute;mso-position-horizontal-relative:text;mso-position-vertical:absolute;mso-position-vertical-relative:text" o:gfxdata="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" strokecolor="#4579b8 [3044]">
+                <v:stroke endarrow="block"/>
+                <w10:wrap type="topAndBottom"/>
+              </v:shape>
+            </w:pict>
+          </mc:Fallback>
+        </mc:AlternateContent>
+      </w:r>
+      <w:r>
+        <w:rPr>
+          <w:i/>
+          <w:iCs/>
+        </w:rPr>
+        <mc:AlternateContent>
+          <mc:Choice Requires="wps">
+            <w:drawing>
+              <wp:anchor distT="0" distB="0" distL="114300" distR="114300" simplePos="0" relativeHeight="251676672" behindDoc="0" locked="0" layoutInCell="1" allowOverlap="1" wp14:anchorId="5A42D1E1" wp14:editId="7BB18F33">
+                <wp:simplePos x="0" y="0"/>
+                <wp:positionH relativeFrom="column">
+                  <wp:posOffset>2162175</wp:posOffset>
+                </wp:positionH>
+                <wp:positionV relativeFrom="paragraph">
+                  <wp:posOffset>1562100</wp:posOffset>
+                </wp:positionV>
+                <wp:extent cx="539750" cy="894080"/>
+                <wp:effectExtent l="0" t="0" r="69850" b="58420"/>
+                <wp:wrapTopAndBottom/>
+                <wp:docPr id="15" name="Straight Arrow Connector 14">
+                  <a:extLst xmlns:a="http://schemas.openxmlformats.org/drawingml/2006/main">
+                    <a:ext uri="{FF2B5EF4-FFF2-40B4-BE49-F238E27FC236}">
+                      <a16:creationId xmlns:a16="http://schemas.microsoft.com/office/drawing/2014/main" id="{009FD208-2D93-A728-B82B-96276B1DC449}"/>
+                    </a:ext>
+                  </a:extLst>
+                </wp:docPr>
+                <wp:cNvGraphicFramePr/>
+                <a:graphic xmlns:a="http://schemas.openxmlformats.org/drawingml/2006/main">
+                  <a:graphicData uri="http://schemas.microsoft.com/office/word/2010/wordprocessingShape">
+                    <wps:wsp>
+                      <wps:cNvCnPr/>
+                      <wps:spPr>
+                        <a:xfrm>
+                          <a:off x="0" y="0"/>
+                          <a:ext cx="539750" cy="894080"/>
+                        </a:xfrm>
+                        <a:prstGeom prst="straightConnector1">
+                          <a:avLst/>
+                        </a:prstGeom>
+                        <a:ln>
+                          <a:tailEnd type="triangle"/>
+                        </a:ln>
+                      </wps:spPr>
+                      <wps:style>
+                        <a:lnRef idx="1">
+                          <a:schemeClr val="accent1"/>
+                        </a:lnRef>
+                        <a:fillRef idx="0">
+                          <a:schemeClr val="accent1"/>
+                        </a:fillRef>
+                        <a:effectRef idx="0">
+                          <a:schemeClr val="accent1"/>
+                        </a:effectRef>
+                        <a:fontRef idx="minor">
+                          <a:schemeClr val="tx1"/>
+                        </a:fontRef>
+                      </wps:style>
+                      <wps:bodyPr/>
+                    </wps:wsp>
+                  </a:graphicData>
+                </a:graphic>
+              </wp:anchor>
+            </w:drawing>
+          </mc:Choice>
+          <mc:Fallback>
+            <w:pict>
+              <v:shape w14:anchorId="72BED366" id="Straight Arrow Connector 14" o:spid="_x0000_s1026" type="#_x0000_t32" style="position:absolute;margin-left:170.25pt;margin-top:123pt;width:42.5pt;height:70.4pt;z-index:251676672;visibility:visible;mso-wrap-style:square;mso-wrap-distance-left:9pt;mso-wrap-distance-top:0;mso-wrap-distance-right:9pt;mso-wrap-distance-bottom:0;mso-position-horizontal:absolute;mso-position-horizontal-relative:text;mso-position-vertical:absolute;mso-position-vertical-relative:text" o:gfxdata="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" strokecolor="#4579b8 [3044]">
+                <v:stroke endarrow="block"/>
+                <w10:wrap type="topAndBottom"/>
+              </v:shape>
+            </w:pict>
+          </mc:Fallback>
+        </mc:AlternateContent>
+      </w:r>
+      <w:r>
+        <w:rPr>
+          <w:i/>
+          <w:iCs/>
+        </w:rPr>
+        <mc:AlternateContent>
+          <mc:Choice Requires="wps">
+            <w:drawing>
+              <wp:anchor distT="0" distB="0" distL="114300" distR="114300" simplePos="0" relativeHeight="251677696" behindDoc="0" locked="0" layoutInCell="1" allowOverlap="1" wp14:anchorId="0AC6325B" wp14:editId="65CFA2F8">
+                <wp:simplePos x="0" y="0"/>
+                <wp:positionH relativeFrom="column">
+                  <wp:posOffset>1628775</wp:posOffset>
+                </wp:positionH>
+                <wp:positionV relativeFrom="paragraph">
+                  <wp:posOffset>2143125</wp:posOffset>
+                </wp:positionV>
+                <wp:extent cx="539750" cy="894080"/>
+                <wp:effectExtent l="38100" t="38100" r="31750" b="20320"/>
+                <wp:wrapTopAndBottom/>
+                <wp:docPr id="17" name="Straight Arrow Connector 16">
+                  <a:extLst xmlns:a="http://schemas.openxmlformats.org/drawingml/2006/main">
+                    <a:ext uri="{FF2B5EF4-FFF2-40B4-BE49-F238E27FC236}">
+                      <a16:creationId xmlns:a16="http://schemas.microsoft.com/office/drawing/2014/main" id="{4793195A-D1D4-D3D5-C812-592607593D8E}"/>
+                    </a:ext>
+                  </a:extLst>
+                </wp:docPr>
+                <wp:cNvGraphicFramePr/>
+                <a:graphic xmlns:a="http://schemas.openxmlformats.org/drawingml/2006/main">
+                  <a:graphicData uri="http://schemas.microsoft.com/office/word/2010/wordprocessingShape">
+                    <wps:wsp>
+                      <wps:cNvCnPr/>
+                      <wps:spPr>
+                        <a:xfrm flipH="1" flipV="1">
+                          <a:off x="0" y="0"/>
+                          <a:ext cx="539750" cy="894080"/>
+                        </a:xfrm>
+                        <a:prstGeom prst="straightConnector1">
+                          <a:avLst/>
+                        </a:prstGeom>
+                        <a:ln>
+                          <a:tailEnd type="triangle"/>
+                        </a:ln>
+                      </wps:spPr>
+                      <wps:style>
+                        <a:lnRef idx="1">
+                          <a:schemeClr val="accent1"/>
+                        </a:lnRef>
+                        <a:fillRef idx="0">
+                          <a:schemeClr val="accent1"/>
+                        </a:fillRef>
+                        <a:effectRef idx="0">
+                          <a:schemeClr val="accent1"/>
+                        </a:effectRef>
+                        <a:fontRef idx="minor">
+                          <a:schemeClr val="tx1"/>
+                        </a:fontRef>
+                      </wps:style>
+                      <wps:bodyPr/>
+                    </wps:wsp>
+                  </a:graphicData>
+                </a:graphic>
+              </wp:anchor>
+            </w:drawing>
+          </mc:Choice>
+          <mc:Fallback>
+            <w:pict>
+              <v:shape w14:anchorId="259718ED" id="Straight Arrow Connector 16" o:spid="_x0000_s1026" type="#_x0000_t32" style="position:absolute;margin-left:128.25pt;margin-top:168.75pt;width:42.5pt;height:70.4pt;flip:x y;z-index:251677696;visibility:visible;mso-wrap-style:square;mso-wrap-distance-left:9pt;mso-wrap-distance-top:0;mso-wrap-distance-right:9pt;mso-wrap-distance-bottom:0;mso-position-horizontal:absolute;mso-position-horizontal-relative:text;mso-position-vertical:absolute;mso-position-vertical-relative:text" o:gfxdata="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" strokecolor="#4579b8 [3044]">
+                <v:stroke endarrow="block"/>
+                <w10:wrap type="topAndBottom"/>
+              </v:shape>
+            </w:pict>
+          </mc:Fallback>
+        </mc:AlternateContent>
+      </w:r>
+      <w:r>
+        <w:rPr>
+          <w:i/>
+          <w:iCs/>
+        </w:rPr>
+        <mc:AlternateContent>
+          <mc:Choice Requires="wps">
+            <w:drawing>
+              <wp:anchor distT="0" distB="0" distL="114300" distR="114300" simplePos="0" relativeHeight="251678720" behindDoc="0" locked="0" layoutInCell="1" allowOverlap="1" wp14:anchorId="76311495" wp14:editId="69ABDF47">
+                <wp:simplePos x="0" y="0"/>
+                <wp:positionH relativeFrom="column">
+                  <wp:posOffset>1076325</wp:posOffset>
+                </wp:positionH>
+                <wp:positionV relativeFrom="paragraph">
+                  <wp:posOffset>3000375</wp:posOffset>
+                </wp:positionV>
+                <wp:extent cx="553720" cy="894715"/>
+                <wp:effectExtent l="0" t="0" r="74930" b="57785"/>
+                <wp:wrapTopAndBottom/>
+                <wp:docPr id="21" name="Straight Arrow Connector 20">
+                  <a:extLst xmlns:a="http://schemas.openxmlformats.org/drawingml/2006/main">
+                    <a:ext uri="{FF2B5EF4-FFF2-40B4-BE49-F238E27FC236}">
+                      <a16:creationId xmlns:a16="http://schemas.microsoft.com/office/drawing/2014/main" id="{2AE8F77B-4A16-77B6-EE9E-E94DA4A258DA}"/>
+                    </a:ext>
+                  </a:extLst>
+                </wp:docPr>
+                <wp:cNvGraphicFramePr>
+                  <a:graphicFrameLocks xmlns:a="http://schemas.openxmlformats.org/drawingml/2006/main"/>
+                </wp:cNvGraphicFramePr>
+                <a:graphic xmlns:a="http://schemas.openxmlformats.org/drawingml/2006/main">
+                  <a:graphicData uri="http://schemas.microsoft.com/office/word/2010/wordprocessingShape">
+                    <wps:wsp>
+                      <wps:cNvCnPr>
+                        <a:cxnSpLocks/>
+                      </wps:cNvCnPr>
+                      <wps:spPr>
+                        <a:xfrm>
+                          <a:off x="0" y="0"/>
+                          <a:ext cx="553720" cy="894715"/>
+                        </a:xfrm>
+                        <a:prstGeom prst="straightConnector1">
+                          <a:avLst/>
+                        </a:prstGeom>
+                        <a:ln>
+                          <a:tailEnd type="triangle"/>
+                        </a:ln>
+                      </wps:spPr>
+                      <wps:style>
+                        <a:lnRef idx="1">
+                          <a:schemeClr val="accent1"/>
+                        </a:lnRef>
+                        <a:fillRef idx="0">
+                          <a:schemeClr val="accent1"/>
+                        </a:fillRef>
+                        <a:effectRef idx="0">
+                          <a:schemeClr val="accent1"/>
+                        </a:effectRef>
+                        <a:fontRef idx="minor">
+                          <a:schemeClr val="tx1"/>
+                        </a:fontRef>
+                      </wps:style>
+                      <wps:bodyPr/>
+                    </wps:wsp>
+                  </a:graphicData>
+                </a:graphic>
+              </wp:anchor>
+            </w:drawing>
+          </mc:Choice>
+          <mc:Fallback>
+            <w:pict>
+              <v:shape w14:anchorId="574DEB78" id="Straight Arrow Connector 20" o:spid="_x0000_s1026" type="#_x0000_t32" style="position:absolute;margin-left:84.75pt;margin-top:236.25pt;width:43.6pt;height:70.45pt;z-index:251678720;visibility:visible;mso-wrap-style:square;mso-wrap-distance-left:9pt;mso-wrap-distance-top:0;mso-wrap-distance-right:9pt;mso-wrap-distance-bottom:0;mso-position-horizontal:absolute;mso-position-horizontal-relative:text;mso-position-vertical:absolute;mso-position-vertical-relative:text" o:gfxdata="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" strokecolor="#4579b8 [3044]">
+                <v:stroke endarrow="block"/>
+                <o:lock v:ext="edit" shapetype="f"/>
+                <w10:wrap type="topAndBottom"/>
+              </v:shape>
+            </w:pict>
+          </mc:Fallback>
+        </mc:AlternateContent>
+      </w:r>
+      <w:r>
+        <w:rPr>
+          <w:i/>
+          <w:iCs/>
+        </w:rPr>
+        <mc:AlternateContent>
+          <mc:Choice Requires="wps">
+            <w:drawing>
+              <wp:anchor distT="0" distB="0" distL="114300" distR="114300" simplePos="0" relativeHeight="251679744" behindDoc="0" locked="0" layoutInCell="1" allowOverlap="1" wp14:anchorId="261BF003" wp14:editId="01A1A92C">
+                <wp:simplePos x="0" y="0"/>
+                <wp:positionH relativeFrom="column">
+                  <wp:posOffset>1638300</wp:posOffset>
+                </wp:positionH>
+                <wp:positionV relativeFrom="paragraph">
+                  <wp:posOffset>3000375</wp:posOffset>
+                </wp:positionV>
+                <wp:extent cx="530225" cy="894715"/>
+                <wp:effectExtent l="38100" t="0" r="22225" b="57785"/>
+                <wp:wrapTopAndBottom/>
+                <wp:docPr id="23" name="Straight Arrow Connector 22">
+                  <a:extLst xmlns:a="http://schemas.openxmlformats.org/drawingml/2006/main">
+                    <a:ext uri="{FF2B5EF4-FFF2-40B4-BE49-F238E27FC236}">
+                      <a16:creationId xmlns:a16="http://schemas.microsoft.com/office/drawing/2014/main" id="{90EE9487-973E-ADE1-F954-AF007185C8FA}"/>
+                    </a:ext>
+                  </a:extLst>
+                </wp:docPr>
+                <wp:cNvGraphicFramePr>
+                  <a:graphicFrameLocks xmlns:a="http://schemas.openxmlformats.org/drawingml/2006/main"/>
+                </wp:cNvGraphicFramePr>
+                <a:graphic xmlns:a="http://schemas.openxmlformats.org/drawingml/2006/main">
+                  <a:graphicData uri="http://schemas.microsoft.com/office/word/2010/wordprocessingShape">
+                    <wps:wsp>
+                      <wps:cNvCnPr>
+                        <a:cxnSpLocks/>
+                      </wps:cNvCnPr>
+                      <wps:spPr>
+                        <a:xfrm flipH="1">
+                          <a:off x="0" y="0"/>
+                          <a:ext cx="530225" cy="894715"/>
+                        </a:xfrm>
+                        <a:prstGeom prst="straightConnector1">
+                          <a:avLst/>
+                        </a:prstGeom>
+                        <a:ln>
+                          <a:tailEnd type="triangle"/>
+                        </a:ln>
+                      </wps:spPr>
+                      <wps:style>
+                        <a:lnRef idx="1">
+                          <a:schemeClr val="accent1"/>
+                        </a:lnRef>
+                        <a:fillRef idx="0">
+                          <a:schemeClr val="accent1"/>
+                        </a:fillRef>
+                        <a:effectRef idx="0">
+                          <a:schemeClr val="accent1"/>
+                        </a:effectRef>
+                        <a:fontRef idx="minor">
+                          <a:schemeClr val="tx1"/>
+                        </a:fontRef>
+                      </wps:style>
+                      <wps:bodyPr/>
+                    </wps:wsp>
+                  </a:graphicData>
+                </a:graphic>
+              </wp:anchor>
+            </w:drawing>
+          </mc:Choice>
+          <mc:Fallback>
+            <w:pict>
+              <v:shape w14:anchorId="7A1399C2" id="Straight Arrow Connector 22" o:spid="_x0000_s1026" type="#_x0000_t32" style="position:absolute;margin-left:129pt;margin-top:236.25pt;width:41.75pt;height:70.45pt;flip:x;z-index:251679744;visibility:visible;mso-wrap-style:square;mso-wrap-distance-left:9pt;mso-wrap-distance-top:0;mso-wrap-distance-right:9pt;mso-wrap-distance-bottom:0;mso-position-horizontal:absolute;mso-position-horizontal-relative:text;mso-position-vertical:absolute;mso-position-vertical-relative:text" o:gfxdata="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" strokecolor="#4579b8 [3044]">
+                <v:stroke endarrow="block"/>
+                <o:lock v:ext="edit" shapetype="f"/>
+                <w10:wrap type="topAndBottom"/>
+              </v:shape>
+            </w:pict>
+          </mc:Fallback>
+        </mc:AlternateContent>
+      </w:r>
+      <w:r>
+        <w:rPr>
+          <w:i/>
+          <w:iCs/>
+        </w:rPr>
+        <mc:AlternateContent>
+          <mc:Choice Requires="wps">
+            <w:drawing>
+              <wp:anchor distT="0" distB="0" distL="114300" distR="114300" simplePos="0" relativeHeight="251680768" behindDoc="0" locked="0" layoutInCell="1" allowOverlap="1" wp14:anchorId="01CEC645" wp14:editId="31E3B28F">
+                <wp:simplePos x="0" y="0"/>
+                <wp:positionH relativeFrom="column">
+                  <wp:posOffset>542925</wp:posOffset>
+                </wp:positionH>
+                <wp:positionV relativeFrom="paragraph">
+                  <wp:posOffset>3571875</wp:posOffset>
+                </wp:positionV>
+                <wp:extent cx="553720" cy="894715"/>
+                <wp:effectExtent l="38100" t="38100" r="17780" b="19685"/>
+                <wp:wrapTopAndBottom/>
+                <wp:docPr id="31" name="Straight Arrow Connector 30">
+                  <a:extLst xmlns:a="http://schemas.openxmlformats.org/drawingml/2006/main">
+                    <a:ext uri="{FF2B5EF4-FFF2-40B4-BE49-F238E27FC236}">
+                      <a16:creationId xmlns:a16="http://schemas.microsoft.com/office/drawing/2014/main" id="{A7F68FC0-939A-1DAC-6AF4-8E4C0C49DE2E}"/>
+                    </a:ext>
+                  </a:extLst>
+                </wp:docPr>
+                <wp:cNvGraphicFramePr>
+                  <a:graphicFrameLocks xmlns:a="http://schemas.openxmlformats.org/drawingml/2006/main"/>
+                </wp:cNvGraphicFramePr>
+                <a:graphic xmlns:a="http://schemas.openxmlformats.org/drawingml/2006/main">
+                  <a:graphicData uri="http://schemas.microsoft.com/office/word/2010/wordprocessingShape">
+                    <wps:wsp>
+                      <wps:cNvCnPr>
+                        <a:cxnSpLocks/>
+                      </wps:cNvCnPr>
+                      <wps:spPr>
+                        <a:xfrm flipH="1" flipV="1">
+                          <a:off x="0" y="0"/>
+                          <a:ext cx="553720" cy="894715"/>
+                        </a:xfrm>
+                        <a:prstGeom prst="straightConnector1">
+                          <a:avLst/>
+                        </a:prstGeom>
+                        <a:ln>
+                          <a:tailEnd type="triangle"/>
+                        </a:ln>
+                      </wps:spPr>
+                      <wps:style>
+                        <a:lnRef idx="1">
+                          <a:schemeClr val="accent1"/>
+                        </a:lnRef>
+                        <a:fillRef idx="0">
+                          <a:schemeClr val="accent1"/>
+                        </a:fillRef>
+                        <a:effectRef idx="0">
+                          <a:schemeClr val="accent1"/>
+                        </a:effectRef>
+                        <a:fontRef idx="minor">
+                          <a:schemeClr val="tx1"/>
+                        </a:fontRef>
+                      </wps:style>
+                      <wps:bodyPr/>
+                    </wps:wsp>
+                  </a:graphicData>
+                </a:graphic>
+              </wp:anchor>
+            </w:drawing>
+          </mc:Choice>
+          <mc:Fallback>
+            <w:pict>
+              <v:shape w14:anchorId="0E0D54A8" id="Straight Arrow Connector 30" o:spid="_x0000_s1026" type="#_x0000_t32" style="position:absolute;margin-left:42.75pt;margin-top:281.25pt;width:43.6pt;height:70.45pt;flip:x y;z-index:251680768;visibility:visible;mso-wrap-style:square;mso-wrap-distance-left:9pt;mso-wrap-distance-top:0;mso-wrap-distance-right:9pt;mso-wrap-distance-bottom:0;mso-position-horizontal:absolute;mso-position-horizontal-relative:text;mso-position-vertical:absolute;mso-position-vertical-relative:text" o:gfxdata="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" strokecolor="#4579b8 [3044]">
+                <v:stroke endarrow="block"/>
+                <o:lock v:ext="edit" shapetype="f"/>
+                <w10:wrap type="topAndBottom"/>
+              </v:shape>
+            </w:pict>
+          </mc:Fallback>
+        </mc:AlternateContent>
+      </w:r>
+      <w:r>
+        <w:rPr>
+          <w:i/>
+          <w:iCs/>
+        </w:rPr>
+        <mc:AlternateContent>
+          <mc:Choice Requires="wps">
+            <w:drawing>
+              <wp:anchor distT="0" distB="0" distL="114300" distR="114300" simplePos="0" relativeHeight="251681792" behindDoc="0" locked="0" layoutInCell="1" allowOverlap="1" wp14:anchorId="2B9D9D02" wp14:editId="0745ECEC">
+                <wp:simplePos x="0" y="0"/>
+                <wp:positionH relativeFrom="column">
+                  <wp:posOffset>2171700</wp:posOffset>
+                </wp:positionH>
+                <wp:positionV relativeFrom="paragraph">
+                  <wp:posOffset>3571875</wp:posOffset>
+                </wp:positionV>
+                <wp:extent cx="530225" cy="894715"/>
+                <wp:effectExtent l="0" t="38100" r="60325" b="19685"/>
+                <wp:wrapTopAndBottom/>
+                <wp:docPr id="33" name="Straight Arrow Connector 32">
+                  <a:extLst xmlns:a="http://schemas.openxmlformats.org/drawingml/2006/main">
+                    <a:ext uri="{FF2B5EF4-FFF2-40B4-BE49-F238E27FC236}">
+                      <a16:creationId xmlns:a16="http://schemas.microsoft.com/office/drawing/2014/main" id="{93A096AC-F797-BC58-BB5B-170DF375E610}"/>
+                    </a:ext>
+                  </a:extLst>
+                </wp:docPr>
+                <wp:cNvGraphicFramePr/>
+                <a:graphic xmlns:a="http://schemas.openxmlformats.org/drawingml/2006/main">
+                  <a:graphicData uri="http://schemas.microsoft.com/office/word/2010/wordprocessingShape">
+                    <wps:wsp>
+                      <wps:cNvCnPr/>
+                      <wps:spPr>
+                        <a:xfrm flipV="1">
+                          <a:off x="0" y="0"/>
+                          <a:ext cx="530225" cy="894715"/>
+                        </a:xfrm>
+                        <a:prstGeom prst="straightConnector1">
+                          <a:avLst/>
+                        </a:prstGeom>
+                        <a:ln>
+                          <a:tailEnd type="triangle"/>
+                        </a:ln>
+                      </wps:spPr>
+                      <wps:style>
+                        <a:lnRef idx="1">
+                          <a:schemeClr val="accent1"/>
+                        </a:lnRef>
+                        <a:fillRef idx="0">
+                          <a:schemeClr val="accent1"/>
+                        </a:fillRef>
+                        <a:effectRef idx="0">
+                          <a:schemeClr val="accent1"/>
+                        </a:effectRef>
+                        <a:fontRef idx="minor">
+                          <a:schemeClr val="tx1"/>
+                        </a:fontRef>
+                      </wps:style>
+                      <wps:bodyPr/>
+                    </wps:wsp>
+                  </a:graphicData>
+                </a:graphic>
+              </wp:anchor>
+            </w:drawing>
+          </mc:Choice>
+          <mc:Fallback>
+            <w:pict>
+              <v:shape w14:anchorId="3F14701F" id="Straight Arrow Connector 32" o:spid="_x0000_s1026" type="#_x0000_t32" style="position:absolute;margin-left:171pt;margin-top:281.25pt;width:41.75pt;height:70.45pt;flip:y;z-index:251681792;visibility:visible;mso-wrap-style:square;mso-wrap-distance-left:9pt;mso-wrap-distance-top:0;mso-wrap-distance-right:9pt;mso-wrap-distance-bottom:0;mso-position-horizontal:absolute;mso-position-horizontal-relative:text;mso-position-vertical:absolute;mso-position-vertical-relative:text" o:gfxdata="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" strokecolor="#4579b8 [3044]">
+                <v:stroke endarrow="block"/>
+                <w10:wrap type="topAndBottom"/>
+              </v:shape>
+            </w:pict>
+          </mc:Fallback>
+        </mc:AlternateContent>
+      </w:r>
+      <w:r>
+        <w:rPr>
+          <w:i/>
+          <w:iCs/>
+        </w:rPr>
+        <mc:AlternateContent>
+          <mc:Choice Requires="wps">
+            <w:drawing>
+              <wp:anchor distT="0" distB="0" distL="114300" distR="114300" simplePos="0" relativeHeight="251682816" behindDoc="0" locked="0" layoutInCell="1" allowOverlap="1" wp14:anchorId="1F08F870" wp14:editId="209ED7F7">
+                <wp:simplePos x="0" y="0"/>
+                <wp:positionH relativeFrom="column">
+                  <wp:posOffset>1076325</wp:posOffset>
+                </wp:positionH>
+                <wp:positionV relativeFrom="paragraph">
+                  <wp:posOffset>3076575</wp:posOffset>
+                </wp:positionV>
+                <wp:extent cx="1084580" cy="0"/>
+                <wp:effectExtent l="38100" t="76200" r="20320" b="95250"/>
+                <wp:wrapTopAndBottom/>
+                <wp:docPr id="37" name="Straight Arrow Connector 36">
+                  <a:extLst xmlns:a="http://schemas.openxmlformats.org/drawingml/2006/main">
+                    <a:ext uri="{FF2B5EF4-FFF2-40B4-BE49-F238E27FC236}">
+                      <a16:creationId xmlns:a16="http://schemas.microsoft.com/office/drawing/2014/main" id="{B020B024-599A-F878-2393-C7CC276EC20C}"/>
+                    </a:ext>
+                  </a:extLst>
+                </wp:docPr>
+                <wp:cNvGraphicFramePr>
+                  <a:graphicFrameLocks xmlns:a="http://schemas.openxmlformats.org/drawingml/2006/main"/>
+                </wp:cNvGraphicFramePr>
+                <a:graphic xmlns:a="http://schemas.openxmlformats.org/drawingml/2006/main">
+                  <a:graphicData uri="http://schemas.microsoft.com/office/word/2010/wordprocessingShape">
+                    <wps:wsp>
+                      <wps:cNvCnPr>
+                        <a:cxnSpLocks/>
+                      </wps:cNvCnPr>
+                      <wps:spPr>
+                        <a:xfrm>
+                          <a:off x="0" y="0"/>
+                          <a:ext cx="1084580" cy="0"/>
+                        </a:xfrm>
+                        <a:prstGeom prst="straightConnector1">
+                          <a:avLst/>
+                        </a:prstGeom>
+                        <a:ln>
+                          <a:headEnd type="triangle"/>
+                          <a:tailEnd type="triangle"/>
+                        </a:ln>
+                      </wps:spPr>
+                      <wps:style>
+                        <a:lnRef idx="1">
+                          <a:schemeClr val="accent1"/>
+                        </a:lnRef>
+                        <a:fillRef idx="0">
+                          <a:schemeClr val="accent1"/>
+                        </a:fillRef>
+                        <a:effectRef idx="0">
+                          <a:schemeClr val="accent1"/>
+                        </a:effectRef>
+                        <a:fontRef idx="minor">
+                          <a:schemeClr val="tx1"/>
+                        </a:fontRef>
+                      </wps:style>
+                      <wps:bodyPr/>
+                    </wps:wsp>
+                  </a:graphicData>
+                </a:graphic>
+              </wp:anchor>
+            </w:drawing>
+          </mc:Choice>
+          <mc:Fallback>
+            <w:pict>
+              <v:shape w14:anchorId="1266F155" id="Straight Arrow Connector 36" o:spid="_x0000_s1026" type="#_x0000_t32" style="position:absolute;margin-left:84.75pt;margin-top:242.25pt;width:85.4pt;height:0;z-index:251682816;visibility:visible;mso-wrap-style:square;mso-wrap-distance-left:9pt;mso-wrap-distance-top:0;mso-wrap-distance-right:9pt;mso-wrap-distance-bottom:0;mso-position-horizontal:absolute;mso-position-horizontal-relative:text;mso-position-vertical:absolute;mso-position-vertical-relative:text" o:gfxdata="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" strokecolor="#4579b8 [3044]">
+                <v:stroke startarrow="block" endarrow="block"/>
+                <o:lock v:ext="edit" shapetype="f"/>
+                <w10:wrap type="topAndBottom"/>
+              </v:shape>
+            </w:pict>
+          </mc:Fallback>
+        </mc:AlternateContent>
+      </w:r>
+    </w:p>
+    <w:p>
+      <w:pPr>
+        <w:rPr>
+          <w:b/>
+          <w:sz w:val="24"/>
+        </w:rPr>
+      </w:pPr>
+      <w:r>
+        <w:rPr>
+          <w:b/>
+          <w:sz w:val="24"/>
+        </w:rPr>
+        <w:t>2.1.2 AI Design Review</w:t>
+      </w:r>
+    </w:p>
+    <w:p>
+      <w:pPr>
+        <w:rPr>
+          <w:b/>
+        </w:rPr>
+      </w:pPr>
+      <w:r>
+        <w:rPr>
+          <w:b/>
+        </w:rPr>
+        <w:t>Review of AI Design Feasibility</w:t>
+      </w:r>
+      <w:r>
+        <w:rPr>
+          <w:b/>
+        </w:rPr>
+        <w:t>:</w:t>
+      </w:r>
+    </w:p>
+    <w:p>
+      <w:pPr>
+        <w:pBdr>
+          <w:top w:val="single" w:sz="4" w:space="1" w:color="auto"/>
+          <w:left w:val="single" w:sz="4" w:space="4" w:color="auto"/>
+          <w:bottom w:val="single" w:sz="4" w:space="1" w:color="auto"/>
+          <w:right w:val="single" w:sz="4" w:space="4" w:color="auto"/>
+        </w:pBdr>
+        <w:rPr>
+          <w:color w:val="0000FF"/>
+          <w:sz w:val="24"/>
+          <w:szCs w:val="24"/>
+        </w:rPr>
+      </w:pPr>
+      <w:r>
+        <w:rPr>
+          <w:color w:val="0000FF"/>
+          <w:sz w:val="24"/>
+          <w:szCs w:val="24"/>
+        </w:rPr>
+        <w:t>The AI is quite feasible as long as the transitions are smooth &amp;</w:t>
+      </w:r>
+      <w:r>
+        <w:rPr>
+          <w:color w:val="0000FF"/>
+          <w:sz w:val="24"/>
+          <w:szCs w:val="24"/>
+        </w:rPr>
+        <w:t xml:space="preserve"> </w:t>
+      </w:r>
+      <w:r>
+        <w:rPr>
+          <w:color w:val="0000FF"/>
+          <w:sz w:val="24"/>
+          <w:szCs w:val="24"/>
+        </w:rPr>
+        <w:t>work.</w:t>
+      </w:r>
+    </w:p>
+    <w:p>
+      <w:pPr>
+        <w:rPr>
+          <w:b/>
+        </w:rPr>
+      </w:pPr>
+      <w:r>
+        <w:rPr>
+          <w:b/>
+        </w:rPr>
+        <w:t xml:space="preserve">AI Production Timeline and Cost </w:t>
+      </w:r>
+      <w:r>
+        <w:rPr>
+          <w:b/>
+        </w:rPr>
+        <w:t>Estimates:</w:t>
+      </w:r>
+    </w:p>
+    <w:p>
+      <w:pPr>
+        <w:pBdr>
+          <w:top w:val="single" w:sz="4" w:space="1" w:color="auto"/>
+          <w:left w:val="single" w:sz="4" w:space="4" w:color="auto"/>
+          <w:bottom w:val="single" w:sz="4" w:space="1" w:color="auto"/>
+          <w:right w:val="single" w:sz="4" w:space="4" w:color="auto"/>
+        </w:pBdr>
+        <w:rPr>
+          <w:color w:val="0000FF"/>
+          <w:sz w:val="24"/>
+          <w:szCs w:val="24"/>
+        </w:rPr>
+      </w:pPr>
+      <w:r>
+        <w:rPr>
+          <w:color w:val="0000FF"/>
+          <w:sz w:val="24"/>
+          <w:szCs w:val="24"/>
+        </w:rPr>
+        <w:t>Time to make AI: 1 hour</w:t>
+      </w:r>
+      <w:r>
+        <w:rPr>
+          <w:color w:val="0000FF"/>
+          <w:sz w:val="24"/>
+          <w:szCs w:val="24"/>
+        </w:rPr>
+        <w:br/>
+        <w:t>Time to make NPC: 3 hours</w:t>
+      </w:r>
+      <w:r>
+        <w:rPr>
+          <w:color w:val="0000FF"/>
+          <w:sz w:val="24"/>
+          <w:szCs w:val="24"/>
+        </w:rPr>
+        <w:br/>
+        <w:t>Hourly pay = $32.90</w:t>
+      </w:r>
+      <w:r>
+        <w:rPr>
+          <w:color w:val="0000FF"/>
+          <w:sz w:val="24"/>
+          <w:szCs w:val="24"/>
+        </w:rPr>
+        <w:br/>
+        <w:t>Total cost = $32.90 * (1+3) = $131.6</w:t>
+      </w:r>
+    </w:p>
+    <w:p>
+      <w:pPr>
+        <w:rPr>
+          <w:b/>
+          <w:sz w:val="24"/>
+        </w:rPr>
+      </w:pPr>
+      <w:r>
+        <w:rPr>
+          <w:b/>
+          <w:sz w:val="24"/>
+          <w:highlight w:val="cyan"/>
+        </w:rPr>
+        <w:t>2.2.1 Animation Reference Materials</w:t>
+      </w:r>
+    </w:p>
+    <w:p>
+      <w:pPr>
+        <w:pBdr>
+          <w:top w:val="single" w:sz="4" w:space="1" w:color="auto"/>
+          <w:left w:val="single" w:sz="4" w:space="4" w:color="auto"/>
+          <w:bottom w:val="single" w:sz="4" w:space="1" w:color="auto"/>
+          <w:right w:val="single" w:sz="4" w:space="4" w:color="auto"/>
+        </w:pBdr>
         <w:rPr>
           <w:sz w:val="20"/>
           <w:szCs w:val="20"/>
@@ -1178,6 +2763,7 @@
         <w:rPr>
           <w:noProof/>
         </w:rPr>
+        <w:lastRenderedPageBreak/>
         <w:drawing>
           <wp:inline distT="0" distB="0" distL="0" distR="0" wp14:anchorId="0E0F5A13" wp14:editId="6518A497">
             <wp:extent cx="4831080" cy="2964180"/>
@@ -1328,6 +2914,7 @@
         </w:pBdr>
         <w:spacing w:after="0"/>
         <w:rPr>
+          <w:color w:val="0000FF"/>
           <w:sz w:val="24"/>
           <w:szCs w:val="24"/>
         </w:rPr>
@@ -1335,6 +2922,7 @@
       <w:r>
         <w:rPr>
           <w:noProof/>
+          <w:color w:val="0000FF"/>
           <w:sz w:val="24"/>
           <w:szCs w:val="24"/>
         </w:rPr>
@@ -1403,7 +2991,7 @@
           </mc:Choice>
           <mc:Fallback>
             <w:pict>
-              <v:rect w14:anchorId="565B1F31" id="Rectangle 2" o:spid="_x0000_s1026" style="position:absolute;margin-left:6.6pt;margin-top:.4pt;width:198.45pt;height:141.75pt;z-index:251649024;visibility:visible;mso-wrap-style:square;mso-width-percent:0;mso-height-percent:0;mso-wrap-distance-left:9pt;mso-wrap-distance-top:0;mso-wrap-distance-right:9pt;mso-wrap-distance-bottom:0;mso-position-horizontal:absolute;mso-position-horizontal-relative:text;mso-position-vertical:absolute;mso-position-vertical-relative:text;mso-width-percent:0;mso-height-percent:0;mso-width-relative:margin;mso-height-relative:margin;v-text-anchor:middle" o:gfxdata="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" fillcolor="#4f81bd [3204]" strokecolor="#243f60 [1604]" strokeweight="2pt">
+              <v:rect w14:anchorId="11736464" id="Rectangle 2" o:spid="_x0000_s1026" style="position:absolute;margin-left:6.6pt;margin-top:.4pt;width:198.45pt;height:141.75pt;z-index:251649024;visibility:visible;mso-wrap-style:square;mso-width-percent:0;mso-height-percent:0;mso-wrap-distance-left:9pt;mso-wrap-distance-top:0;mso-wrap-distance-right:9pt;mso-wrap-distance-bottom:0;mso-position-horizontal:absolute;mso-position-horizontal-relative:text;mso-position-vertical:absolute;mso-position-vertical-relative:text;mso-width-percent:0;mso-height-percent:0;mso-width-relative:margin;mso-height-relative:margin;v-text-anchor:middle" o:gfxdata="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" fillcolor="#4f81bd [3204]" strokecolor="#243f60 [1604]" strokeweight="2pt">
                 <w10:wrap type="square"/>
               </v:rect>
             </w:pict>
@@ -1412,6 +3000,7 @@
       </w:r>
       <w:r>
         <w:rPr>
+          <w:color w:val="0000FF"/>
           <w:sz w:val="24"/>
           <w:szCs w:val="24"/>
         </w:rPr>
@@ -1427,8 +3016,8 @@
           <w:right w:val="single" w:sz="4" w:space="4" w:color="auto"/>
         </w:pBdr>
         <w:spacing w:after="0"/>
-        <w:jc w:val="center"/>
-        <w:rPr>
+        <w:rPr>
+          <w:color w:val="0000FF"/>
           <w:sz w:val="24"/>
           <w:szCs w:val="24"/>
         </w:rPr>
@@ -1436,6 +3025,7 @@
       <w:r>
         <w:rPr>
           <w:noProof/>
+          <w:color w:val="0000FF"/>
           <w:sz w:val="24"/>
           <w:szCs w:val="24"/>
         </w:rPr>
@@ -1510,7 +3100,7 @@
           </mc:Choice>
           <mc:Fallback>
             <w:pict>
-              <v:rect w14:anchorId="1296CD73" id="Rectangle 3" o:spid="_x0000_s1026" style="position:absolute;left:0;text-align:left;margin-left:-189.3pt;margin-top:.35pt;width:41.4pt;height:25.2pt;z-index:251653120;visibility:visible;mso-wrap-style:square;mso-wrap-distance-left:9pt;mso-wrap-distance-top:0;mso-wrap-distance-right:9pt;mso-wrap-distance-bottom:0;mso-position-horizontal:absolute;mso-position-horizontal-relative:text;mso-position-vertical:absolute;mso-position-vertical-relative:text;v-text-anchor:middle" o:gfxdata="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" fillcolor="#4f81bd [3204]" strokecolor="#243f60 [1604]" strokeweight="2pt">
+              <v:rect w14:anchorId="1296CD73" id="Rectangle 3" o:spid="_x0000_s1031" style="position:absolute;margin-left:-189.3pt;margin-top:.35pt;width:41.4pt;height:25.2pt;z-index:251653120;visibility:visible;mso-wrap-style:square;mso-wrap-distance-left:9pt;mso-wrap-distance-top:0;mso-wrap-distance-right:9pt;mso-wrap-distance-bottom:0;mso-position-horizontal:absolute;mso-position-horizontal-relative:text;mso-position-vertical:absolute;mso-position-vertical-relative:text;v-text-anchor:middle" o:gfxdata="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" fillcolor="#4f81bd [3204]" strokecolor="#243f60 [1604]" strokeweight="2pt">
                 <v:textbox>
                   <w:txbxContent>
                     <w:p>
@@ -1532,6 +3122,7 @@
       <w:r>
         <w:rPr>
           <w:noProof/>
+          <w:color w:val="0000FF"/>
           <w:sz w:val="24"/>
           <w:szCs w:val="24"/>
         </w:rPr>
@@ -1606,7 +3197,7 @@
           </mc:Choice>
           <mc:Fallback>
             <w:pict>
-              <v:rect w14:anchorId="009CD364" id="Rectangle 6" o:spid="_x0000_s1027" style="position:absolute;left:0;text-align:left;margin-left:-111.3pt;margin-top:5.15pt;width:85.8pt;height:96pt;z-index:251666432;visibility:visible;mso-wrap-style:square;mso-wrap-distance-left:9pt;mso-wrap-distance-top:0;mso-wrap-distance-right:9pt;mso-wrap-distance-bottom:0;mso-position-horizontal:absolute;mso-position-horizontal-relative:text;mso-position-vertical:absolute;mso-position-vertical-relative:text;v-text-anchor:middle" o:gfxdata="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" fillcolor="#4f81bd [3204]" strokecolor="#243f60 [1604]" strokeweight="2pt">
+              <v:rect w14:anchorId="009CD364" id="Rectangle 6" o:spid="_x0000_s1032" style="position:absolute;margin-left:-111.3pt;margin-top:5.15pt;width:85.8pt;height:96pt;z-index:251666432;visibility:visible;mso-wrap-style:square;mso-wrap-distance-left:9pt;mso-wrap-distance-top:0;mso-wrap-distance-right:9pt;mso-wrap-distance-bottom:0;mso-position-horizontal:absolute;mso-position-horizontal-relative:text;mso-position-vertical:absolute;mso-position-vertical-relative:text;v-text-anchor:middle" o:gfxdata="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" fillcolor="#4f81bd [3204]" strokecolor="#243f60 [1604]" strokeweight="2pt">
                 <v:textbox>
                   <w:txbxContent>
                     <w:p>
@@ -1625,6 +3216,14 @@
           </mc:Fallback>
         </mc:AlternateContent>
       </w:r>
+      <w:r>
+        <w:rPr>
+          <w:color w:val="0000FF"/>
+          <w:sz w:val="24"/>
+          <w:szCs w:val="24"/>
+        </w:rPr>
+        <w:t>Clicking Help would bring up the help menu</w:t>
+      </w:r>
     </w:p>
     <w:p>
       <w:pPr>
@@ -1635,12 +3234,20 @@
           <w:right w:val="single" w:sz="4" w:space="4" w:color="auto"/>
         </w:pBdr>
         <w:spacing w:after="0"/>
-        <w:jc w:val="center"/>
-        <w:rPr>
-          <w:sz w:val="24"/>
-          <w:szCs w:val="24"/>
-        </w:rPr>
-      </w:pPr>
+        <w:rPr>
+          <w:color w:val="0000FF"/>
+          <w:sz w:val="24"/>
+          <w:szCs w:val="24"/>
+        </w:rPr>
+      </w:pPr>
+      <w:r>
+        <w:rPr>
+          <w:color w:val="0000FF"/>
+          <w:sz w:val="24"/>
+          <w:szCs w:val="24"/>
+        </w:rPr>
+        <w:t>Clicking Quit will close the game.</w:t>
+      </w:r>
     </w:p>
     <w:p>
       <w:pPr>
@@ -1734,7 +3341,7 @@
           </mc:Choice>
           <mc:Fallback>
             <w:pict>
-              <v:rect w14:anchorId="35E67FE9" id="Rectangle 4" o:spid="_x0000_s1028" style="position:absolute;left:0;text-align:left;margin-left:-189.9pt;margin-top:6.25pt;width:41.4pt;height:25.2pt;z-index:251660288;visibility:visible;mso-wrap-style:square;mso-wrap-distance-left:9pt;mso-wrap-distance-top:0;mso-wrap-distance-right:9pt;mso-wrap-distance-bottom:0;mso-position-horizontal:absolute;mso-position-horizontal-relative:text;mso-position-vertical:absolute;mso-position-vertical-relative:text;v-text-anchor:middle" o:gfxdata="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" fillcolor="#4f81bd [3204]" strokecolor="#243f60 [1604]" strokeweight="2pt">
+              <v:rect w14:anchorId="35E67FE9" id="Rectangle 4" o:spid="_x0000_s1033" style="position:absolute;left:0;text-align:left;margin-left:-189.9pt;margin-top:6.25pt;width:41.4pt;height:25.2pt;z-index:251660288;visibility:visible;mso-wrap-style:square;mso-wrap-distance-left:9pt;mso-wrap-distance-top:0;mso-wrap-distance-right:9pt;mso-wrap-distance-bottom:0;mso-position-horizontal:absolute;mso-position-horizontal-relative:text;mso-position-vertical:absolute;mso-position-vertical-relative:text;v-text-anchor:middle" o:gfxdata="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" fillcolor="#4f81bd [3204]" strokecolor="#243f60 [1604]" strokeweight="2pt">
                 <v:textbox>
                   <w:txbxContent>
                     <w:p>
@@ -1862,7 +3469,7 @@
           </mc:Choice>
           <mc:Fallback>
             <w:pict>
-              <v:rect w14:anchorId="5A233287" id="Rectangle 5" o:spid="_x0000_s1029" style="position:absolute;left:0;text-align:left;margin-left:-189.3pt;margin-top:12.2pt;width:41.4pt;height:25.2pt;z-index:251663360;visibility:visible;mso-wrap-style:square;mso-wrap-distance-left:9pt;mso-wrap-distance-top:0;mso-wrap-distance-right:9pt;mso-wrap-distance-bottom:0;mso-position-horizontal:absolute;mso-position-horizontal-relative:text;mso-position-vertical:absolute;mso-position-vertical-relative:text;v-text-anchor:middle" o:gfxdata="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" fillcolor="#4f81bd [3204]" strokecolor="#243f60 [1604]" strokeweight="2pt">
+              <v:rect w14:anchorId="5A233287" id="Rectangle 5" o:spid="_x0000_s1034" style="position:absolute;left:0;text-align:left;margin-left:-189.3pt;margin-top:12.2pt;width:41.4pt;height:25.2pt;z-index:251663360;visibility:visible;mso-wrap-style:square;mso-wrap-distance-left:9pt;mso-wrap-distance-top:0;mso-wrap-distance-right:9pt;mso-wrap-distance-bottom:0;mso-position-horizontal:absolute;mso-position-horizontal-relative:text;mso-position-vertical:absolute;mso-position-vertical-relative:text;v-text-anchor:middle" o:gfxdata="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" fillcolor="#4f81bd [3204]" strokecolor="#243f60 [1604]" strokeweight="2pt">
                 <v:textbox>
                   <w:txbxContent>
                     <w:p>
@@ -1945,6 +3552,13 @@
           <w:szCs w:val="24"/>
         </w:rPr>
       </w:pPr>
+      <w:r>
+        <w:rPr>
+          <w:sz w:val="24"/>
+          <w:szCs w:val="24"/>
+        </w:rPr>
+        <w:t>IN game UI</w:t>
+      </w:r>
     </w:p>
     <w:p>
       <w:pPr>
@@ -2162,6 +3776,7 @@
           <w:i/>
           <w:iCs/>
         </w:rPr>
+        <w:lastRenderedPageBreak/>
         <w:t>Please add rows as required.</w:t>
       </w:r>
     </w:p>
@@ -3028,6 +4643,9 @@
           <w:right w:val="single" w:sz="4" w:space="4" w:color="auto"/>
         </w:pBdr>
       </w:pPr>
+      <w:r>
+        <w:t>Transitions &amp; endless loops</w:t>
+      </w:r>
     </w:p>
     <w:p>
       <w:pPr>
@@ -3207,7 +4825,6 @@
           <w:bCs/>
           <w:szCs w:val="24"/>
         </w:rPr>
-        <w:lastRenderedPageBreak/>
         <w:t>AI Evaluation</w:t>
       </w:r>
       <w:r>
@@ -3284,6 +4901,7 @@
                 <w:b/>
                 <w:bCs/>
               </w:rPr>
+              <w:lastRenderedPageBreak/>
               <w:t>Final Checks</w:t>
             </w:r>
           </w:p>
@@ -4510,33 +6128,33 @@
         <w:pStyle w:val="MyStyle"/>
       </w:pPr>
       <w:r>
+        <w:t>Itch:</w:t>
+      </w:r>
+    </w:p>
+    <w:p>
+      <w:pPr>
+        <w:pStyle w:val="MyStyle"/>
+      </w:pPr>
+    </w:p>
+    <w:p>
+      <w:pPr>
+        <w:pStyle w:val="MyStyle"/>
+      </w:pPr>
+      <w:r>
+        <w:t>Password:</w:t>
+      </w:r>
+    </w:p>
+    <w:p>
+      <w:pPr>
+        <w:pStyle w:val="MyStyle"/>
+      </w:pPr>
+    </w:p>
+    <w:p>
+      <w:pPr>
+        <w:pStyle w:val="MyStyle"/>
+      </w:pPr>
+      <w:r>
         <w:lastRenderedPageBreak/>
-        <w:t>Itch:</w:t>
-      </w:r>
-    </w:p>
-    <w:p>
-      <w:pPr>
-        <w:pStyle w:val="MyStyle"/>
-      </w:pPr>
-    </w:p>
-    <w:p>
-      <w:pPr>
-        <w:pStyle w:val="MyStyle"/>
-      </w:pPr>
-      <w:r>
-        <w:t>Password:</w:t>
-      </w:r>
-    </w:p>
-    <w:p>
-      <w:pPr>
-        <w:pStyle w:val="MyStyle"/>
-      </w:pPr>
-    </w:p>
-    <w:p>
-      <w:pPr>
-        <w:pStyle w:val="MyStyle"/>
-      </w:pPr>
-      <w:r>
         <w:t>Repository:</w:t>
       </w:r>
     </w:p>
@@ -5146,7 +6764,6 @@
   <w:style w:type="character" w:default="1" w:styleId="DefaultParagraphFont">
     <w:name w:val="Default Paragraph Font"/>
     <w:uiPriority w:val="1"/>
-    <w:semiHidden/>
     <w:unhideWhenUsed/>
   </w:style>
   <w:style w:type="table" w:default="1" w:styleId="TableNormal">

</xml_diff>

<commit_message>
scanned in Observation Checklist
</commit_message>
<xml_diff>
--- a/Informational Technology (Game Design)/Part 2 Redo/Cluster 3D game development/AT03/AT03_ProductionDiary by Richard Pountney.docx
+++ b/Informational Technology (Game Design)/Part 2 Redo/Cluster 3D game development/AT03/AT03_ProductionDiary by Richard Pountney.docx
@@ -317,7 +317,39 @@
           <w:color w:val="0000FF"/>
           <w:sz w:val="24"/>
         </w:rPr>
-        <w:t>h = sqrt ( (current_cell.x – goal.x)2 +</w:t>
+        <w:t>h = sqrt ( (</w:t>
+      </w:r>
+      <w:proofErr w:type="spellStart"/>
+      <w:r>
+        <w:rPr>
+          <w:color w:val="0000FF"/>
+          <w:sz w:val="24"/>
+        </w:rPr>
+        <w:t>current_cell.x</w:t>
+      </w:r>
+      <w:proofErr w:type="spellEnd"/>
+      <w:r>
+        <w:rPr>
+          <w:color w:val="0000FF"/>
+          <w:sz w:val="24"/>
+        </w:rPr>
+        <w:t xml:space="preserve"> – </w:t>
+      </w:r>
+      <w:proofErr w:type="spellStart"/>
+      <w:r>
+        <w:rPr>
+          <w:color w:val="0000FF"/>
+          <w:sz w:val="24"/>
+        </w:rPr>
+        <w:t>goal.x</w:t>
+      </w:r>
+      <w:proofErr w:type="spellEnd"/>
+      <w:r>
+        <w:rPr>
+          <w:color w:val="0000FF"/>
+          <w:sz w:val="24"/>
+        </w:rPr>
+        <w:t>)2 +</w:t>
       </w:r>
       <w:r>
         <w:rPr>
@@ -356,7 +388,39 @@
           <w:color w:val="0000FF"/>
           <w:sz w:val="24"/>
         </w:rPr>
-        <w:t>(current_cell.y – goal.y)2 )</w:t>
+        <w:t>(</w:t>
+      </w:r>
+      <w:proofErr w:type="spellStart"/>
+      <w:r>
+        <w:rPr>
+          <w:color w:val="0000FF"/>
+          <w:sz w:val="24"/>
+        </w:rPr>
+        <w:t>current_cell.y</w:t>
+      </w:r>
+      <w:proofErr w:type="spellEnd"/>
+      <w:r>
+        <w:rPr>
+          <w:color w:val="0000FF"/>
+          <w:sz w:val="24"/>
+        </w:rPr>
+        <w:t xml:space="preserve"> – </w:t>
+      </w:r>
+      <w:proofErr w:type="spellStart"/>
+      <w:r>
+        <w:rPr>
+          <w:color w:val="0000FF"/>
+          <w:sz w:val="24"/>
+        </w:rPr>
+        <w:t>goal.y</w:t>
+      </w:r>
+      <w:proofErr w:type="spellEnd"/>
+      <w:r>
+        <w:rPr>
+          <w:color w:val="0000FF"/>
+          <w:sz w:val="24"/>
+        </w:rPr>
+        <w:t>)2 )</w:t>
       </w:r>
     </w:p>
     <w:p>
@@ -808,7 +872,25 @@
           <w:sz w:val="24"/>
           <w:szCs w:val="24"/>
         </w:rPr>
-        <w:t>E for Rotate Tool, R for Scale Tool, Ctrl+Z for Undo</w:t>
+        <w:t xml:space="preserve">E for Rotate Tool, R for Scale Tool, </w:t>
+      </w:r>
+      <w:proofErr w:type="spellStart"/>
+      <w:r>
+        <w:rPr>
+          <w:color w:val="0000FF"/>
+          <w:sz w:val="24"/>
+          <w:szCs w:val="24"/>
+        </w:rPr>
+        <w:t>Ctrl+Z</w:t>
+      </w:r>
+      <w:proofErr w:type="spellEnd"/>
+      <w:r>
+        <w:rPr>
+          <w:color w:val="0000FF"/>
+          <w:sz w:val="24"/>
+          <w:szCs w:val="24"/>
+        </w:rPr>
+        <w:t xml:space="preserve"> for Undo</w:t>
       </w:r>
     </w:p>
     <w:p>
@@ -1137,7 +1219,7 @@
           </mc:Choice>
           <mc:Fallback>
             <w:pict>
-              <v:shapetype w14:anchorId="6D657AFC" id="_x0000_t39" coordsize="21600,21600" o:spt="39" o:oned="t" path="m,c@0,0@1@6@1@5@1@7@3@8@2@8@4@8,21600@9,21600,21600e" filled="f">
+              <v:shapetype w14:anchorId="6D868A00" id="_x0000_t39" coordsize="21600,21600" o:spt="39" o:oned="t" path="m,c@0,0@1@6@1@5@1@7@3@8@2@8@4@8,21600@9,21600,21600e" filled="f">
                 <v:formulas>
                   <v:f eqn="mid #0 0"/>
                   <v:f eqn="val #0"/>
@@ -1226,7 +1308,7 @@
           </mc:Choice>
           <mc:Fallback>
             <w:pict>
-              <v:shapetype w14:anchorId="010E53D6" id="_x0000_t32" coordsize="21600,21600" o:spt="32" o:oned="t" path="m,l21600,21600e" filled="f">
+              <v:shapetype w14:anchorId="43942B88" id="_x0000_t32" coordsize="21600,21600" o:spt="32" o:oned="t" path="m,l21600,21600e" filled="f">
                 <v:path arrowok="t" fillok="f" o:connecttype="none"/>
                 <o:lock v:ext="edit" shapetype="t"/>
               </v:shapetype>
@@ -1302,7 +1384,7 @@
           </mc:Choice>
           <mc:Fallback>
             <w:pict>
-              <v:shape w14:anchorId="11A7E14F" id="Straight Arrow Connector 9" o:spid="_x0000_s1026" type="#_x0000_t32" style="position:absolute;margin-left:174.05pt;margin-top:111.05pt;width:87.45pt;height:10.2pt;z-index:251726848;visibility:visible;mso-wrap-style:square;mso-wrap-distance-left:9pt;mso-wrap-distance-top:0;mso-wrap-distance-right:9pt;mso-wrap-distance-bottom:0;mso-position-horizontal:absolute;mso-position-horizontal-relative:text;mso-position-vertical:absolute;mso-position-vertical-relative:text" o:gfxdata="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" strokecolor="#bc4542 [3045]">
+              <v:shape w14:anchorId="73C36B4D" id="Straight Arrow Connector 9" o:spid="_x0000_s1026" type="#_x0000_t32" style="position:absolute;margin-left:174.05pt;margin-top:111.05pt;width:87.45pt;height:10.2pt;z-index:251726848;visibility:visible;mso-wrap-style:square;mso-wrap-distance-left:9pt;mso-wrap-distance-top:0;mso-wrap-distance-right:9pt;mso-wrap-distance-bottom:0;mso-position-horizontal:absolute;mso-position-horizontal-relative:text;mso-position-vertical:absolute;mso-position-vertical-relative:text" o:gfxdata="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" strokecolor="#bc4542 [3045]">
                 <v:stroke endarrow="block"/>
                 <o:lock v:ext="edit" shapetype="f"/>
               </v:shape>
@@ -1748,8 +1830,21 @@
                                 <w:szCs w:val="20"/>
                                 <w:lang w:val="en-US"/>
                               </w:rPr>
-                              <w:t>Subscribe: Event += Event_Handler</w:t>
+                              <w:t xml:space="preserve">Subscribe: Event += </w:t>
                             </w:r>
+                            <w:proofErr w:type="spellStart"/>
+                            <w:r>
+                              <w:rPr>
+                                <w:rFonts w:hAnsi="Calibri"/>
+                                <w:color w:val="000000" w:themeColor="dark1"/>
+                                <w:kern w:val="24"/>
+                                <w:sz w:val="20"/>
+                                <w:szCs w:val="20"/>
+                                <w:lang w:val="en-US"/>
+                              </w:rPr>
+                              <w:t>Event_Handler</w:t>
+                            </w:r>
+                            <w:proofErr w:type="spellEnd"/>
                           </w:p>
                         </w:txbxContent>
                       </wps:txbx>
@@ -1788,8 +1883,21 @@
                           <w:szCs w:val="20"/>
                           <w:lang w:val="en-US"/>
                         </w:rPr>
-                        <w:t>Subscribe: Event += Event_Handler</w:t>
+                        <w:t xml:space="preserve">Subscribe: Event += </w:t>
                       </w:r>
+                      <w:proofErr w:type="spellStart"/>
+                      <w:r>
+                        <w:rPr>
+                          <w:rFonts w:hAnsi="Calibri"/>
+                          <w:color w:val="000000" w:themeColor="dark1"/>
+                          <w:kern w:val="24"/>
+                          <w:sz w:val="20"/>
+                          <w:szCs w:val="20"/>
+                          <w:lang w:val="en-US"/>
+                        </w:rPr>
+                        <w:t>Event_Handler</w:t>
+                      </w:r>
+                      <w:proofErr w:type="spellEnd"/>
                     </w:p>
                   </w:txbxContent>
                 </v:textbox>
@@ -2655,11 +2763,19 @@
         </w:pBdr>
         <w:spacing w:after="0"/>
       </w:pPr>
+      <w:proofErr w:type="spellStart"/>
       <w:r>
         <w:rPr>
           <w:rStyle w:val="MyStyleChar"/>
         </w:rPr>
-        <w:t>uGUI (Unity UI) is an in-game UI &amp; IMGUI</w:t>
+        <w:t>uGUI</w:t>
+      </w:r>
+      <w:proofErr w:type="spellEnd"/>
+      <w:r>
+        <w:rPr>
+          <w:rStyle w:val="MyStyleChar"/>
+        </w:rPr>
+        <w:t xml:space="preserve"> (Unity UI) is an in-game UI &amp; IMGUI</w:t>
       </w:r>
       <w:r>
         <w:rPr>
@@ -2690,11 +2806,19 @@
         </w:pBdr>
         <w:spacing w:after="0"/>
       </w:pPr>
+      <w:proofErr w:type="spellStart"/>
       <w:r>
         <w:rPr>
           <w:rStyle w:val="MyStyleChar"/>
         </w:rPr>
-        <w:t xml:space="preserve">uGUI is for Technical Artists because it is </w:t>
+        <w:t>uGUI</w:t>
+      </w:r>
+      <w:proofErr w:type="spellEnd"/>
+      <w:r>
+        <w:rPr>
+          <w:rStyle w:val="MyStyleChar"/>
+        </w:rPr>
+        <w:t xml:space="preserve"> is for Technical Artists because it is </w:t>
       </w:r>
       <w:r>
         <w:rPr>
@@ -3691,7 +3815,7 @@
           </mc:Choice>
           <mc:Fallback>
             <w:pict>
-              <v:shape w14:anchorId="5FBEF6D3" id="Straight Arrow Connector 8" o:spid="_x0000_s1026" type="#_x0000_t32" style="position:absolute;margin-left:128.25pt;margin-top:57pt;width:.7pt;height:23.9pt;flip:x;z-index:251651584;visibility:visible;mso-wrap-style:square;mso-wrap-distance-left:9pt;mso-wrap-distance-top:0;mso-wrap-distance-right:9pt;mso-wrap-distance-bottom:0;mso-position-horizontal:absolute;mso-position-horizontal-relative:text;mso-position-vertical:absolute;mso-position-vertical-relative:text" o:gfxdata="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" strokecolor="#4579b8 [3044]">
+              <v:shape w14:anchorId="09AB122D" id="Straight Arrow Connector 8" o:spid="_x0000_s1026" type="#_x0000_t32" style="position:absolute;margin-left:128.25pt;margin-top:57pt;width:.7pt;height:23.9pt;flip:x;z-index:251651584;visibility:visible;mso-wrap-style:square;mso-wrap-distance-left:9pt;mso-wrap-distance-top:0;mso-wrap-distance-right:9pt;mso-wrap-distance-bottom:0;mso-position-horizontal:absolute;mso-position-horizontal-relative:text;mso-position-vertical:absolute;mso-position-vertical-relative:text" o:gfxdata="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" strokecolor="#4579b8 [3044]">
                 <v:stroke endarrow="block"/>
                 <w10:wrap type="topAndBottom"/>
               </v:shape>
@@ -3766,7 +3890,7 @@
           </mc:Choice>
           <mc:Fallback>
             <w:pict>
-              <v:shape w14:anchorId="36A56B1B" id="Straight Arrow Connector 10" o:spid="_x0000_s1026" type="#_x0000_t32" style="position:absolute;margin-left:42.75pt;margin-top:123pt;width:42.85pt;height:70.4pt;flip:x;z-index:251652608;visibility:visible;mso-wrap-style:square;mso-wrap-distance-left:9pt;mso-wrap-distance-top:0;mso-wrap-distance-right:9pt;mso-wrap-distance-bottom:0;mso-position-horizontal:absolute;mso-position-horizontal-relative:text;mso-position-vertical:absolute;mso-position-vertical-relative:text" o:gfxdata="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" strokecolor="#4579b8 [3044]">
+              <v:shape w14:anchorId="7D8A33C1" id="Straight Arrow Connector 10" o:spid="_x0000_s1026" type="#_x0000_t32" style="position:absolute;margin-left:42.75pt;margin-top:123pt;width:42.85pt;height:70.4pt;flip:x;z-index:251652608;visibility:visible;mso-wrap-style:square;mso-wrap-distance-left:9pt;mso-wrap-distance-top:0;mso-wrap-distance-right:9pt;mso-wrap-distance-bottom:0;mso-position-horizontal:absolute;mso-position-horizontal-relative:text;mso-position-vertical:absolute;mso-position-vertical-relative:text" o:gfxdata="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" strokecolor="#4579b8 [3044]">
                 <v:stroke endarrow="block"/>
                 <w10:wrap type="topAndBottom"/>
               </v:shape>
@@ -3841,7 +3965,7 @@
           </mc:Choice>
           <mc:Fallback>
             <w:pict>
-              <v:shape w14:anchorId="45A74CAB" id="Straight Arrow Connector 12" o:spid="_x0000_s1026" type="#_x0000_t32" style="position:absolute;margin-left:84.75pt;margin-top:168.75pt;width:42.85pt;height:70.4pt;flip:y;z-index:251653632;visibility:visible;mso-wrap-style:square;mso-wrap-distance-left:9pt;mso-wrap-distance-top:0;mso-wrap-distance-right:9pt;mso-wrap-distance-bottom:0;mso-position-horizontal:absolute;mso-position-horizontal-relative:text;mso-position-vertical:absolute;mso-position-vertical-relative:text" o:gfxdata="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" strokecolor="#4579b8 [3044]">
+              <v:shape w14:anchorId="1CAAA5CA" id="Straight Arrow Connector 12" o:spid="_x0000_s1026" type="#_x0000_t32" style="position:absolute;margin-left:84.75pt;margin-top:168.75pt;width:42.85pt;height:70.4pt;flip:y;z-index:251653632;visibility:visible;mso-wrap-style:square;mso-wrap-distance-left:9pt;mso-wrap-distance-top:0;mso-wrap-distance-right:9pt;mso-wrap-distance-bottom:0;mso-position-horizontal:absolute;mso-position-horizontal-relative:text;mso-position-vertical:absolute;mso-position-vertical-relative:text" o:gfxdata="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" strokecolor="#4579b8 [3044]">
                 <v:stroke endarrow="block"/>
                 <w10:wrap type="topAndBottom"/>
               </v:shape>
@@ -3916,7 +4040,7 @@
           </mc:Choice>
           <mc:Fallback>
             <w:pict>
-              <v:shape w14:anchorId="38815C3D" id="Straight Arrow Connector 14" o:spid="_x0000_s1026" type="#_x0000_t32" style="position:absolute;margin-left:170.25pt;margin-top:123pt;width:42.5pt;height:70.4pt;z-index:251654656;visibility:visible;mso-wrap-style:square;mso-wrap-distance-left:9pt;mso-wrap-distance-top:0;mso-wrap-distance-right:9pt;mso-wrap-distance-bottom:0;mso-position-horizontal:absolute;mso-position-horizontal-relative:text;mso-position-vertical:absolute;mso-position-vertical-relative:text" o:gfxdata="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" strokecolor="#4579b8 [3044]">
+              <v:shape w14:anchorId="4FE401CC" id="Straight Arrow Connector 14" o:spid="_x0000_s1026" type="#_x0000_t32" style="position:absolute;margin-left:170.25pt;margin-top:123pt;width:42.5pt;height:70.4pt;z-index:251654656;visibility:visible;mso-wrap-style:square;mso-wrap-distance-left:9pt;mso-wrap-distance-top:0;mso-wrap-distance-right:9pt;mso-wrap-distance-bottom:0;mso-position-horizontal:absolute;mso-position-horizontal-relative:text;mso-position-vertical:absolute;mso-position-vertical-relative:text" o:gfxdata="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" strokecolor="#4579b8 [3044]">
                 <v:stroke endarrow="block"/>
                 <w10:wrap type="topAndBottom"/>
               </v:shape>
@@ -3991,7 +4115,7 @@
           </mc:Choice>
           <mc:Fallback>
             <w:pict>
-              <v:shape w14:anchorId="3C7DB598" id="Straight Arrow Connector 16" o:spid="_x0000_s1026" type="#_x0000_t32" style="position:absolute;margin-left:128.25pt;margin-top:168.75pt;width:42.5pt;height:70.4pt;flip:x y;z-index:251655680;visibility:visible;mso-wrap-style:square;mso-wrap-distance-left:9pt;mso-wrap-distance-top:0;mso-wrap-distance-right:9pt;mso-wrap-distance-bottom:0;mso-position-horizontal:absolute;mso-position-horizontal-relative:text;mso-position-vertical:absolute;mso-position-vertical-relative:text" o:gfxdata="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" strokecolor="#4579b8 [3044]">
+              <v:shape w14:anchorId="7CC87166" id="Straight Arrow Connector 16" o:spid="_x0000_s1026" type="#_x0000_t32" style="position:absolute;margin-left:128.25pt;margin-top:168.75pt;width:42.5pt;height:70.4pt;flip:x y;z-index:251655680;visibility:visible;mso-wrap-style:square;mso-wrap-distance-left:9pt;mso-wrap-distance-top:0;mso-wrap-distance-right:9pt;mso-wrap-distance-bottom:0;mso-position-horizontal:absolute;mso-position-horizontal-relative:text;mso-position-vertical:absolute;mso-position-vertical-relative:text" o:gfxdata="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" strokecolor="#4579b8 [3044]">
                 <v:stroke endarrow="block"/>
                 <w10:wrap type="topAndBottom"/>
               </v:shape>
@@ -4070,7 +4194,7 @@
           </mc:Choice>
           <mc:Fallback>
             <w:pict>
-              <v:shape w14:anchorId="458A9565" id="Straight Arrow Connector 20" o:spid="_x0000_s1026" type="#_x0000_t32" style="position:absolute;margin-left:84.75pt;margin-top:236.25pt;width:43.6pt;height:70.45pt;z-index:251657728;visibility:visible;mso-wrap-style:square;mso-wrap-distance-left:9pt;mso-wrap-distance-top:0;mso-wrap-distance-right:9pt;mso-wrap-distance-bottom:0;mso-position-horizontal:absolute;mso-position-horizontal-relative:text;mso-position-vertical:absolute;mso-position-vertical-relative:text" o:gfxdata="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" strokecolor="#4579b8 [3044]">
+              <v:shape w14:anchorId="27C80147" id="Straight Arrow Connector 20" o:spid="_x0000_s1026" type="#_x0000_t32" style="position:absolute;margin-left:84.75pt;margin-top:236.25pt;width:43.6pt;height:70.45pt;z-index:251657728;visibility:visible;mso-wrap-style:square;mso-wrap-distance-left:9pt;mso-wrap-distance-top:0;mso-wrap-distance-right:9pt;mso-wrap-distance-bottom:0;mso-position-horizontal:absolute;mso-position-horizontal-relative:text;mso-position-vertical:absolute;mso-position-vertical-relative:text" o:gfxdata="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" strokecolor="#4579b8 [3044]">
                 <v:stroke endarrow="block"/>
                 <o:lock v:ext="edit" shapetype="f"/>
                 <w10:wrap type="topAndBottom"/>
@@ -4150,7 +4274,7 @@
           </mc:Choice>
           <mc:Fallback>
             <w:pict>
-              <v:shape w14:anchorId="7B74ABF7" id="Straight Arrow Connector 22" o:spid="_x0000_s1026" type="#_x0000_t32" style="position:absolute;margin-left:129pt;margin-top:236.25pt;width:41.75pt;height:70.45pt;flip:x;z-index:251658752;visibility:visible;mso-wrap-style:square;mso-wrap-distance-left:9pt;mso-wrap-distance-top:0;mso-wrap-distance-right:9pt;mso-wrap-distance-bottom:0;mso-position-horizontal:absolute;mso-position-horizontal-relative:text;mso-position-vertical:absolute;mso-position-vertical-relative:text" o:gfxdata="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" strokecolor="#4579b8 [3044]">
+              <v:shape w14:anchorId="389F84A2" id="Straight Arrow Connector 22" o:spid="_x0000_s1026" type="#_x0000_t32" style="position:absolute;margin-left:129pt;margin-top:236.25pt;width:41.75pt;height:70.45pt;flip:x;z-index:251658752;visibility:visible;mso-wrap-style:square;mso-wrap-distance-left:9pt;mso-wrap-distance-top:0;mso-wrap-distance-right:9pt;mso-wrap-distance-bottom:0;mso-position-horizontal:absolute;mso-position-horizontal-relative:text;mso-position-vertical:absolute;mso-position-vertical-relative:text" o:gfxdata="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" strokecolor="#4579b8 [3044]">
                 <v:stroke endarrow="block"/>
                 <o:lock v:ext="edit" shapetype="f"/>
                 <w10:wrap type="topAndBottom"/>
@@ -4230,7 +4354,7 @@
           </mc:Choice>
           <mc:Fallback>
             <w:pict>
-              <v:shape w14:anchorId="3184FBCC" id="Straight Arrow Connector 30" o:spid="_x0000_s1026" type="#_x0000_t32" style="position:absolute;margin-left:42.75pt;margin-top:281.25pt;width:43.6pt;height:70.45pt;flip:x y;z-index:251659776;visibility:visible;mso-wrap-style:square;mso-wrap-distance-left:9pt;mso-wrap-distance-top:0;mso-wrap-distance-right:9pt;mso-wrap-distance-bottom:0;mso-position-horizontal:absolute;mso-position-horizontal-relative:text;mso-position-vertical:absolute;mso-position-vertical-relative:text" o:gfxdata="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" strokecolor="#4579b8 [3044]">
+              <v:shape w14:anchorId="198E867B" id="Straight Arrow Connector 30" o:spid="_x0000_s1026" type="#_x0000_t32" style="position:absolute;margin-left:42.75pt;margin-top:281.25pt;width:43.6pt;height:70.45pt;flip:x y;z-index:251659776;visibility:visible;mso-wrap-style:square;mso-wrap-distance-left:9pt;mso-wrap-distance-top:0;mso-wrap-distance-right:9pt;mso-wrap-distance-bottom:0;mso-position-horizontal:absolute;mso-position-horizontal-relative:text;mso-position-vertical:absolute;mso-position-vertical-relative:text" o:gfxdata="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" strokecolor="#4579b8 [3044]">
                 <v:stroke endarrow="block"/>
                 <o:lock v:ext="edit" shapetype="f"/>
                 <w10:wrap type="topAndBottom"/>
@@ -4306,7 +4430,7 @@
           </mc:Choice>
           <mc:Fallback>
             <w:pict>
-              <v:shape w14:anchorId="19140EF3" id="Straight Arrow Connector 32" o:spid="_x0000_s1026" type="#_x0000_t32" style="position:absolute;margin-left:171pt;margin-top:281.25pt;width:41.75pt;height:70.45pt;flip:y;z-index:251660800;visibility:visible;mso-wrap-style:square;mso-wrap-distance-left:9pt;mso-wrap-distance-top:0;mso-wrap-distance-right:9pt;mso-wrap-distance-bottom:0;mso-position-horizontal:absolute;mso-position-horizontal-relative:text;mso-position-vertical:absolute;mso-position-vertical-relative:text" o:gfxdata="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" strokecolor="#4579b8 [3044]">
+              <v:shape w14:anchorId="50167C5F" id="Straight Arrow Connector 32" o:spid="_x0000_s1026" type="#_x0000_t32" style="position:absolute;margin-left:171pt;margin-top:281.25pt;width:41.75pt;height:70.45pt;flip:y;z-index:251660800;visibility:visible;mso-wrap-style:square;mso-wrap-distance-left:9pt;mso-wrap-distance-top:0;mso-wrap-distance-right:9pt;mso-wrap-distance-bottom:0;mso-position-horizontal:absolute;mso-position-horizontal-relative:text;mso-position-vertical:absolute;mso-position-vertical-relative:text" o:gfxdata="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" strokecolor="#4579b8 [3044]">
                 <v:stroke endarrow="block"/>
                 <w10:wrap type="topAndBottom"/>
               </v:shape>
@@ -4386,7 +4510,7 @@
           </mc:Choice>
           <mc:Fallback>
             <w:pict>
-              <v:shape w14:anchorId="6F6889DF" id="Straight Arrow Connector 36" o:spid="_x0000_s1026" type="#_x0000_t32" style="position:absolute;margin-left:84.75pt;margin-top:242.25pt;width:85.4pt;height:0;z-index:251661824;visibility:visible;mso-wrap-style:square;mso-wrap-distance-left:9pt;mso-wrap-distance-top:0;mso-wrap-distance-right:9pt;mso-wrap-distance-bottom:0;mso-position-horizontal:absolute;mso-position-horizontal-relative:text;mso-position-vertical:absolute;mso-position-vertical-relative:text" o:gfxdata="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" strokecolor="#4579b8 [3044]">
+              <v:shape w14:anchorId="7AE32985" id="Straight Arrow Connector 36" o:spid="_x0000_s1026" type="#_x0000_t32" style="position:absolute;margin-left:84.75pt;margin-top:242.25pt;width:85.4pt;height:0;z-index:251661824;visibility:visible;mso-wrap-style:square;mso-wrap-distance-left:9pt;mso-wrap-distance-top:0;mso-wrap-distance-right:9pt;mso-wrap-distance-bottom:0;mso-position-horizontal:absolute;mso-position-horizontal-relative:text;mso-position-vertical:absolute;mso-position-vertical-relative:text" o:gfxdata="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" strokecolor="#4579b8 [3044]">
                 <v:stroke startarrow="block" endarrow="block"/>
                 <o:lock v:ext="edit" shapetype="f"/>
                 <w10:wrap type="topAndBottom"/>
@@ -4799,7 +4923,7 @@
           </mc:Choice>
           <mc:Fallback>
             <w:pict>
-              <v:rect w14:anchorId="1EE55BEA" id="Rectangle 2" o:spid="_x0000_s1026" style="position:absolute;margin-left:6.6pt;margin-top:.4pt;width:198.45pt;height:141.75pt;z-index:251641344;visibility:visible;mso-wrap-style:square;mso-width-percent:0;mso-height-percent:0;mso-wrap-distance-left:9pt;mso-wrap-distance-top:0;mso-wrap-distance-right:9pt;mso-wrap-distance-bottom:0;mso-position-horizontal:absolute;mso-position-horizontal-relative:text;mso-position-vertical:absolute;mso-position-vertical-relative:text;mso-width-percent:0;mso-height-percent:0;mso-width-relative:margin;mso-height-relative:margin;v-text-anchor:middle" o:gfxdata="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" fillcolor="#4f81bd [3204]" strokecolor="#243f60 [1604]" strokeweight="2pt">
+              <v:rect w14:anchorId="0B41CE88" id="Rectangle 2" o:spid="_x0000_s1026" style="position:absolute;margin-left:6.6pt;margin-top:.4pt;width:198.45pt;height:141.75pt;z-index:251641344;visibility:visible;mso-wrap-style:square;mso-width-percent:0;mso-height-percent:0;mso-wrap-distance-left:9pt;mso-wrap-distance-top:0;mso-wrap-distance-right:9pt;mso-wrap-distance-bottom:0;mso-position-horizontal:absolute;mso-position-horizontal-relative:text;mso-position-vertical:absolute;mso-position-vertical-relative:text;mso-width-percent:0;mso-height-percent:0;mso-width-relative:margin;mso-height-relative:margin;v-text-anchor:middle" o:gfxdata="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" fillcolor="#4f81bd [3204]" strokecolor="#243f60 [1604]" strokeweight="2pt">
                 <w10:wrap type="square"/>
               </v:rect>
             </w:pict>
@@ -5481,7 +5605,7 @@
           </mc:Choice>
           <mc:Fallback>
             <w:pict>
-              <v:rect w14:anchorId="22FFAC83" id="Rectangle 3" o:spid="_x0000_s1026" style="position:absolute;margin-left:8.25pt;margin-top:.95pt;width:198.4pt;height:141.7pt;z-index:251649024;visibility:visible;mso-wrap-style:square;mso-width-percent:0;mso-height-percent:0;mso-wrap-distance-left:9pt;mso-wrap-distance-top:0;mso-wrap-distance-right:9pt;mso-wrap-distance-bottom:0;mso-position-horizontal:absolute;mso-position-horizontal-relative:text;mso-position-vertical:absolute;mso-position-vertical-relative:text;mso-width-percent:0;mso-height-percent:0;mso-width-relative:margin;mso-height-relative:margin;v-text-anchor:middle" o:gfxdata="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" fillcolor="#4f81bd [3204]" strokecolor="#0a121c [484]" strokeweight="2pt">
+              <v:rect w14:anchorId="54C2D407" id="Rectangle 3" o:spid="_x0000_s1026" style="position:absolute;margin-left:8.25pt;margin-top:.95pt;width:198.4pt;height:141.7pt;z-index:251649024;visibility:visible;mso-wrap-style:square;mso-width-percent:0;mso-height-percent:0;mso-wrap-distance-left:9pt;mso-wrap-distance-top:0;mso-wrap-distance-right:9pt;mso-wrap-distance-bottom:0;mso-position-horizontal:absolute;mso-position-horizontal-relative:text;mso-position-vertical:absolute;mso-position-vertical-relative:text;mso-width-percent:0;mso-height-percent:0;mso-width-relative:margin;mso-height-relative:margin;v-text-anchor:middle" o:gfxdata="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" fillcolor="#4f81bd [3204]" strokecolor="#0a121c [484]" strokeweight="2pt">
                 <w10:wrap type="square"/>
               </v:rect>
             </w:pict>
@@ -5726,7 +5850,7 @@
           </mc:Choice>
           <mc:Fallback>
             <w:pict>
-              <v:oval w14:anchorId="67210BC0" id="Oval 4" o:spid="_x0000_s1026" style="position:absolute;margin-left:-115.5pt;margin-top:.25pt;width:11.3pt;height:11.3pt;z-index:251655168;visibility:visible;mso-wrap-style:square;mso-width-percent:0;mso-wrap-distance-left:9pt;mso-wrap-distance-top:0;mso-wrap-distance-right:9pt;mso-wrap-distance-bottom:0;mso-position-horizontal:absolute;mso-position-horizontal-relative:text;mso-position-vertical:absolute;mso-position-vertical-relative:text;mso-width-percent:0;mso-width-relative:margin;v-text-anchor:middle" o:gfxdata="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" fillcolor="#c0504d [3205]" stroked="f">
+              <v:oval w14:anchorId="4B2F6DAB" id="Oval 4" o:spid="_x0000_s1026" style="position:absolute;margin-left:-115.5pt;margin-top:.25pt;width:11.3pt;height:11.3pt;z-index:251655168;visibility:visible;mso-wrap-style:square;mso-width-percent:0;mso-wrap-distance-left:9pt;mso-wrap-distance-top:0;mso-wrap-distance-right:9pt;mso-wrap-distance-bottom:0;mso-position-horizontal:absolute;mso-position-horizontal-relative:text;mso-position-vertical:absolute;mso-position-vertical-relative:text;mso-width-percent:0;mso-width-relative:margin;v-text-anchor:middle" o:gfxdata="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" fillcolor="#c0504d [3205]" stroked="f">
                 <w10:wrap type="square"/>
               </v:oval>
             </w:pict>
@@ -6032,21 +6156,7 @@
                 <w:b w:val="0"/>
                 <w:bCs w:val="0"/>
               </w:rPr>
-              <w:t xml:space="preserve">&amp;or move right joystick </w:t>
-            </w:r>
-            <w:r>
-              <w:rPr>
-                <w:b w:val="0"/>
-                <w:bCs w:val="0"/>
-              </w:rPr>
-              <w:t>up</w:t>
-            </w:r>
-            <w:r>
-              <w:rPr>
-                <w:b w:val="0"/>
-                <w:bCs w:val="0"/>
-              </w:rPr>
-              <w:t xml:space="preserve"> on gamepad</w:t>
+              <w:t>&amp;or move right joystick up on gamepad</w:t>
             </w:r>
           </w:p>
         </w:tc>
@@ -6827,19 +6937,7 @@
         <w:rPr>
           <w:color w:val="0000FF"/>
         </w:rPr>
-        <w:t>Yes,</w:t>
-      </w:r>
-      <w:r>
-        <w:rPr>
-          <w:color w:val="0000FF"/>
-        </w:rPr>
-        <w:t xml:space="preserve"> it does &amp; it works </w:t>
-      </w:r>
-      <w:r>
-        <w:rPr>
-          <w:color w:val="0000FF"/>
-        </w:rPr>
-        <w:t>correctly.</w:t>
+        <w:t>Yes, it does &amp; it works correctly.</w:t>
       </w:r>
     </w:p>
     <w:p>
@@ -8460,6 +8558,103 @@
     </w:p>
     <w:p>
       <w:pPr>
+        <w:pBdr>
+          <w:top w:val="single" w:sz="4" w:space="1" w:color="auto"/>
+          <w:left w:val="single" w:sz="4" w:space="4" w:color="auto"/>
+          <w:bottom w:val="single" w:sz="4" w:space="1" w:color="auto"/>
+          <w:right w:val="single" w:sz="4" w:space="4" w:color="auto"/>
+        </w:pBdr>
+        <w:jc w:val="center"/>
+        <w:rPr>
+          <w:color w:val="0000FF"/>
+        </w:rPr>
+      </w:pPr>
+      <w:r>
+        <w:rPr>
+          <w:color w:val="0000FF"/>
+        </w:rPr>
+        <w:t>Observation Checklist</w:t>
+      </w:r>
+    </w:p>
+    <w:p>
+      <w:pPr>
+        <w:pBdr>
+          <w:top w:val="single" w:sz="4" w:space="1" w:color="auto"/>
+          <w:left w:val="single" w:sz="4" w:space="4" w:color="auto"/>
+          <w:bottom w:val="single" w:sz="4" w:space="1" w:color="auto"/>
+          <w:right w:val="single" w:sz="4" w:space="4" w:color="auto"/>
+        </w:pBdr>
+        <w:jc w:val="center"/>
+        <w:rPr>
+          <w:color w:val="0000FF"/>
+        </w:rPr>
+      </w:pPr>
+      <w:r>
+        <w:rPr>
+          <w:color w:val="0000FF"/>
+        </w:rPr>
+        <w:object w:dxaOrig="1520" w:dyaOrig="988" w14:anchorId="49919053">
+          <v:shapetype id="_x0000_t75" coordsize="21600,21600" o:spt="75" o:preferrelative="t" path="m@4@5l@4@11@9@11@9@5xe" filled="f" stroked="f">
+            <v:stroke joinstyle="miter"/>
+            <v:formulas>
+              <v:f eqn="if lineDrawn pixelLineWidth 0"/>
+              <v:f eqn="sum @0 1 0"/>
+              <v:f eqn="sum 0 0 @1"/>
+              <v:f eqn="prod @2 1 2"/>
+              <v:f eqn="prod @3 21600 pixelWidth"/>
+              <v:f eqn="prod @3 21600 pixelHeight"/>
+              <v:f eqn="sum @0 0 1"/>
+              <v:f eqn="prod @6 1 2"/>
+              <v:f eqn="prod @7 21600 pixelWidth"/>
+              <v:f eqn="sum @8 21600 0"/>
+              <v:f eqn="prod @7 21600 pixelHeight"/>
+              <v:f eqn="sum @10 21600 0"/>
+            </v:formulas>
+            <v:path o:extrusionok="f" gradientshapeok="t" o:connecttype="rect"/>
+            <o:lock v:ext="edit" aspectratio="t"/>
+          </v:shapetype>
+          <v:shape id="_x0000_i1043" type="#_x0000_t75" style="width:76.2pt;height:49.2pt" o:ole="">
+            <v:imagedata r:id="rId18" o:title=""/>
+          </v:shape>
+          <o:OLEObject Type="Embed" ProgID="Package" ShapeID="_x0000_i1043" DrawAspect="Icon" ObjectID="_1762792696" r:id="rId19"/>
+        </w:object>
+      </w:r>
+      <w:r>
+        <w:rPr>
+          <w:color w:val="0000FF"/>
+        </w:rPr>
+        <w:object w:dxaOrig="1520" w:dyaOrig="988" w14:anchorId="4F85AC29">
+          <v:shape id="_x0000_i1047" type="#_x0000_t75" style="width:76.2pt;height:49.2pt" o:ole="">
+            <v:imagedata r:id="rId20" o:title=""/>
+          </v:shape>
+          <o:OLEObject Type="Embed" ProgID="Package" ShapeID="_x0000_i1047" DrawAspect="Icon" ObjectID="_1762792697" r:id="rId21"/>
+        </w:object>
+      </w:r>
+      <w:r>
+        <w:rPr>
+          <w:color w:val="0000FF"/>
+        </w:rPr>
+        <w:object w:dxaOrig="1520" w:dyaOrig="988" w14:anchorId="2F6FEA09">
+          <v:shape id="_x0000_i1050" type="#_x0000_t75" style="width:76.2pt;height:49.2pt" o:ole="">
+            <v:imagedata r:id="rId22" o:title=""/>
+          </v:shape>
+          <o:OLEObject Type="Embed" ProgID="Package" ShapeID="_x0000_i1050" DrawAspect="Icon" ObjectID="_1762792698" r:id="rId23"/>
+        </w:object>
+      </w:r>
+      <w:r>
+        <w:rPr>
+          <w:color w:val="0000FF"/>
+        </w:rPr>
+        <w:object w:dxaOrig="1520" w:dyaOrig="988" w14:anchorId="0C5BB3DC">
+          <v:shape id="_x0000_i1038" type="#_x0000_t75" style="width:76.2pt;height:49.2pt" o:ole="">
+            <v:imagedata r:id="rId24" o:title=""/>
+          </v:shape>
+          <o:OLEObject Type="Embed" ProgID="Package" ShapeID="_x0000_i1038" DrawAspect="Icon" ObjectID="_1762792699" r:id="rId25"/>
+        </w:object>
+      </w:r>
+    </w:p>
+    <w:p>
+      <w:pPr>
         <w:rPr>
           <w:b/>
         </w:rPr>
@@ -8481,7 +8676,7 @@
       <w:r>
         <w:t xml:space="preserve"> </w:t>
       </w:r>
-      <w:hyperlink r:id="rId18" w:history="1">
+      <w:hyperlink r:id="rId26" w:history="1">
         <w:r>
           <w:rPr>
             <w:rStyle w:val="Hyperlink"/>
@@ -8527,7 +8722,7 @@
       <w:r>
         <w:t xml:space="preserve"> </w:t>
       </w:r>
-      <w:hyperlink r:id="rId19" w:history="1">
+      <w:hyperlink r:id="rId27" w:history="1">
         <w:r>
           <w:rPr>
             <w:rStyle w:val="Hyperlink"/>
@@ -8540,7 +8735,7 @@
       </w:r>
     </w:p>
     <w:sectPr>
-      <w:headerReference w:type="default" r:id="rId20"/>
+      <w:headerReference w:type="default" r:id="rId28"/>
       <w:pgSz w:w="11906" w:h="16838"/>
       <w:pgMar w:top="1440" w:right="1440" w:bottom="1440" w:left="1440" w:header="708" w:footer="708" w:gutter="0"/>
       <w:cols w:space="708"/>

</xml_diff>